<commit_message>
initial adjustments for values and calculations to match what is currently used in the HotDocs/LHI version of this tool.
</commit_message>
<xml_diff>
--- a/docassemble/MichiganFoodStampCalculator/data/templates/snap-details.docx
+++ b/docassemble/MichiganFoodStampCalculator/data/templates/snap-details.docx
@@ -1,6 +1,6 @@
 
 <file path=word/document.xml><?xml version="1.0" encoding="utf-8"?>
-<w:document xmlns:wpc="http://schemas.microsoft.com/office/word/2010/wordprocessingCanvas" xmlns:cx="http://schemas.microsoft.com/office/drawing/2014/chartex" xmlns:cx1="http://schemas.microsoft.com/office/drawing/2015/9/8/chartex" xmlns:cx2="http://schemas.microsoft.com/office/drawing/2015/10/21/chartex" xmlns:cx3="http://schemas.microsoft.com/office/drawing/2016/5/9/chartex" xmlns:cx4="http://schemas.microsoft.com/office/drawing/2016/5/10/chartex" xmlns:cx5="http://schemas.microsoft.com/office/drawing/2016/5/11/chartex" xmlns:cx6="http://schemas.microsoft.com/office/drawing/2016/5/12/chartex" xmlns:cx7="http://schemas.microsoft.com/office/drawing/2016/5/13/chartex" xmlns:cx8="http://schemas.microsoft.com/office/drawing/2016/5/14/chartex" xmlns:mc="http://schemas.openxmlformats.org/markup-compatibility/2006" xmlns:aink="http://schemas.microsoft.com/office/drawing/2016/ink" xmlns:am3d="http://schemas.microsoft.com/office/drawing/2017/model3d" xmlns:o="urn:schemas-microsoft-com:office:office" xmlns:oel="http://schemas.microsoft.com/office/2019/extlst" xmlns:r="http://schemas.openxmlformats.org/officeDocument/2006/relationships" xmlns:m="http://schemas.openxmlformats.org/officeDocument/2006/math" xmlns:v="urn:schemas-microsoft-com:vml" xmlns:wp14="http://schemas.microsoft.com/office/word/2010/wordprocessingDrawing" xmlns:wp="http://schemas.openxmlformats.org/drawingml/2006/wordprocessingDrawing" xmlns:w10="urn:schemas-microsoft-com:office:word" xmlns:w="http://schemas.openxmlformats.org/wordprocessingml/2006/main" xmlns:w14="http://schemas.microsoft.com/office/word/2010/wordml" xmlns:w15="http://schemas.microsoft.com/office/word/2012/wordml" xmlns:w16cex="http://schemas.microsoft.com/office/word/2018/wordml/cex" xmlns:w16cid="http://schemas.microsoft.com/office/word/2016/wordml/cid" xmlns:w16="http://schemas.microsoft.com/office/word/2018/wordml" xmlns:w16du="http://schemas.microsoft.com/office/word/2023/wordml/word16du" xmlns:w16sdtdh="http://schemas.microsoft.com/office/word/2020/wordml/sdtdatahash" xmlns:w16se="http://schemas.microsoft.com/office/word/2015/wordml/symex" xmlns:wpg="http://schemas.microsoft.com/office/word/2010/wordprocessingGroup" xmlns:wpi="http://schemas.microsoft.com/office/word/2010/wordprocessingInk" xmlns:wne="http://schemas.microsoft.com/office/word/2006/wordml" xmlns:wps="http://schemas.microsoft.com/office/word/2010/wordprocessingShape" mc:Ignorable="w14 w15 w16se w16cid w16 w16cex w16sdtdh w16du wp14">
+<w:document xmlns:wpc="http://schemas.microsoft.com/office/word/2010/wordprocessingCanvas" xmlns:cx="http://schemas.microsoft.com/office/drawing/2014/chartex" xmlns:mc="http://schemas.openxmlformats.org/markup-compatibility/2006" xmlns:o="urn:schemas-microsoft-com:office:office" xmlns:r="http://schemas.openxmlformats.org/officeDocument/2006/relationships" xmlns:m="http://schemas.openxmlformats.org/officeDocument/2006/math" xmlns:v="urn:schemas-microsoft-com:vml" xmlns:wp14="http://schemas.microsoft.com/office/word/2010/wordprocessingDrawing" xmlns:wp="http://schemas.openxmlformats.org/drawingml/2006/wordprocessingDrawing" xmlns:w10="urn:schemas-microsoft-com:office:word" xmlns:w="http://schemas.openxmlformats.org/wordprocessingml/2006/main" xmlns:w14="http://schemas.microsoft.com/office/word/2010/wordml" xmlns:w15="http://schemas.microsoft.com/office/word/2012/wordml" xmlns:w16se="http://schemas.microsoft.com/office/word/2015/wordml/symex" xmlns:wpg="http://schemas.microsoft.com/office/word/2010/wordprocessingGroup" xmlns:wpi="http://schemas.microsoft.com/office/word/2010/wordprocessingInk" xmlns:wne="http://schemas.microsoft.com/office/word/2006/wordml" xmlns:wps="http://schemas.microsoft.com/office/word/2010/wordprocessingShape" mc:Ignorable="w14 w15 w16se wp14">
   <w:body>
     <w:p>
       <w:pPr>
@@ -83,18 +83,8 @@
             <w:pPr>
               <w:spacing w:after="0" w:line="240" w:lineRule="auto"/>
             </w:pPr>
-            <w:proofErr w:type="gramStart"/>
-            <w:r>
-              <w:t xml:space="preserve">{{ </w:t>
-            </w:r>
-            <w:proofErr w:type="spellStart"/>
-            <w:r>
-              <w:t>HHSize</w:t>
-            </w:r>
-            <w:proofErr w:type="spellEnd"/>
-            <w:proofErr w:type="gramEnd"/>
-            <w:r>
-              <w:t xml:space="preserve"> }}</w:t>
+            <w:r>
+              <w:t>{{ HHSize }}</w:t>
             </w:r>
           </w:p>
         </w:tc>
@@ -154,16 +144,9 @@
             <w:pPr>
               <w:spacing w:after="0" w:line="240" w:lineRule="auto"/>
             </w:pPr>
-            <w:proofErr w:type="gramStart"/>
-            <w:r>
-              <w:t xml:space="preserve">{{ </w:t>
-            </w:r>
-            <w:proofErr w:type="spellStart"/>
-            <w:r>
-              <w:t>ElderlyOrDisabled</w:t>
-            </w:r>
-            <w:proofErr w:type="spellEnd"/>
-            <w:proofErr w:type="gramEnd"/>
+            <w:r>
+              <w:t>{{ ElderlyOrDisabled</w:t>
+            </w:r>
             <w:r>
               <w:t xml:space="preserve"> }}</w:t>
             </w:r>
@@ -211,15 +194,7 @@
               <w:spacing w:after="0" w:line="240" w:lineRule="auto"/>
             </w:pPr>
             <w:r>
-              <w:t xml:space="preserve">Does the household have </w:t>
-            </w:r>
-            <w:proofErr w:type="gramStart"/>
-            <w:r>
-              <w:t>child care</w:t>
-            </w:r>
-            <w:proofErr w:type="gramEnd"/>
-            <w:r>
-              <w:t xml:space="preserve"> or disabled adult care costs? </w:t>
+              <w:t xml:space="preserve">Does the household have child care or disabled adult care costs? </w:t>
             </w:r>
           </w:p>
         </w:tc>
@@ -239,18 +214,8 @@
             <w:pPr>
               <w:spacing w:after="0" w:line="240" w:lineRule="auto"/>
             </w:pPr>
-            <w:proofErr w:type="gramStart"/>
-            <w:r>
-              <w:t xml:space="preserve">{{ </w:t>
-            </w:r>
-            <w:proofErr w:type="spellStart"/>
-            <w:r>
-              <w:t>hasDependent</w:t>
-            </w:r>
-            <w:proofErr w:type="spellEnd"/>
-            <w:proofErr w:type="gramEnd"/>
-            <w:r>
-              <w:t xml:space="preserve"> }}</w:t>
+            <w:r>
+              <w:t>{{ hasDependent }}</w:t>
             </w:r>
           </w:p>
         </w:tc>
@@ -394,15 +359,7 @@
               <w:spacing w:after="0" w:line="240" w:lineRule="auto"/>
             </w:pPr>
             <w:r>
-              <w:t>$</w:t>
-            </w:r>
-            <w:proofErr w:type="gramStart"/>
-            <w:r>
-              <w:t>{{ ‘</w:t>
-            </w:r>
-            <w:proofErr w:type="gramEnd"/>
-            <w:r>
-              <w:t>{:,.0f}’.format(MUI) }}</w:t>
+              <w:t>${{ ‘{:,.0f}’.format(MUI) }}</w:t>
             </w:r>
           </w:p>
         </w:tc>
@@ -467,44 +424,16 @@
               <w:rPr>
                 <w:u w:val="single"/>
               </w:rPr>
-              <w:t>$</w:t>
-            </w:r>
-            <w:proofErr w:type="gramStart"/>
+              <w:t>${{ ‘{:,.0f}’</w:t>
+            </w:r>
+            <w:r>
+              <w:t>.</w:t>
+            </w:r>
             <w:r>
               <w:rPr>
                 <w:u w:val="single"/>
               </w:rPr>
-              <w:t>{{ ‘</w:t>
-            </w:r>
-            <w:proofErr w:type="gramEnd"/>
-            <w:r>
-              <w:rPr>
-                <w:u w:val="single"/>
-              </w:rPr>
-              <w:t>{:,.0f}’</w:t>
-            </w:r>
-            <w:r>
-              <w:t>.</w:t>
-            </w:r>
-            <w:r>
-              <w:rPr>
-                <w:u w:val="single"/>
-              </w:rPr>
-              <w:t>format(</w:t>
-            </w:r>
-            <w:proofErr w:type="spellStart"/>
-            <w:r>
-              <w:rPr>
-                <w:u w:val="single"/>
-              </w:rPr>
-              <w:t>biWUI</w:t>
-            </w:r>
-            <w:proofErr w:type="spellEnd"/>
-            <w:r>
-              <w:rPr>
-                <w:u w:val="single"/>
-              </w:rPr>
-              <w:t>) }}</w:t>
+              <w:t>format(biWUI) }}</w:t>
             </w:r>
           </w:p>
         </w:tc>
@@ -525,23 +454,10 @@
               <w:jc w:val="right"/>
             </w:pPr>
             <w:r>
-              <w:t>$</w:t>
-            </w:r>
-            <w:proofErr w:type="gramStart"/>
-            <w:r>
-              <w:t>{{ ‘</w:t>
-            </w:r>
-            <w:proofErr w:type="gramEnd"/>
-            <w:r>
-              <w:t>{:,.0f}’.format(</w:t>
-            </w:r>
-            <w:proofErr w:type="spellStart"/>
-            <w:r>
-              <w:t>biWUIC</w:t>
-            </w:r>
-            <w:proofErr w:type="spellEnd"/>
-            <w:r>
-              <w:t>) }}</w:t>
+              <w:t>${{ ‘</w:t>
+            </w:r>
+            <w:r>
+              <w:t>{:,.0f}’.format(biWUIC) }}</w:t>
             </w:r>
           </w:p>
         </w:tc>
@@ -611,61 +527,42 @@
               <w:rPr>
                 <w:u w:val="single"/>
               </w:rPr>
+              <w:t>${{ ‘{:,.0f}’</w:t>
+            </w:r>
+            <w:r>
+              <w:t>.</w:t>
+            </w:r>
+            <w:r>
+              <w:rPr>
+                <w:u w:val="single"/>
+              </w:rPr>
+              <w:t>format(WUI) }}</w:t>
+            </w:r>
+          </w:p>
+        </w:tc>
+        <w:tc>
+          <w:tcPr>
+            <w:tcW w:w="2780" w:type="dxa"/>
+            <w:tcBorders>
+              <w:top w:val="nil"/>
+              <w:left w:val="nil"/>
+              <w:bottom w:val="nil"/>
+              <w:right w:val="nil"/>
+            </w:tcBorders>
+            <w:shd w:val="clear" w:color="auto" w:fill="auto"/>
+          </w:tcPr>
+          <w:p>
+            <w:pPr>
+              <w:spacing w:after="0" w:line="240" w:lineRule="auto"/>
+              <w:jc w:val="right"/>
+            </w:pPr>
+            <w:bookmarkStart w:id="0" w:name="__DdeLink__1180_1398964937"/>
+            <w:r>
               <w:t>$</w:t>
             </w:r>
-            <w:proofErr w:type="gramStart"/>
-            <w:r>
-              <w:rPr>
-                <w:u w:val="single"/>
-              </w:rPr>
-              <w:t>{{ ‘</w:t>
-            </w:r>
-            <w:proofErr w:type="gramEnd"/>
-            <w:r>
-              <w:rPr>
-                <w:u w:val="single"/>
-              </w:rPr>
-              <w:t>{:,.0f}’</w:t>
-            </w:r>
-            <w:r>
-              <w:t>.</w:t>
-            </w:r>
-            <w:r>
-              <w:rPr>
-                <w:u w:val="single"/>
-              </w:rPr>
-              <w:t>format(WUI) }}</w:t>
-            </w:r>
-          </w:p>
-        </w:tc>
-        <w:tc>
-          <w:tcPr>
-            <w:tcW w:w="2780" w:type="dxa"/>
-            <w:tcBorders>
-              <w:top w:val="nil"/>
-              <w:left w:val="nil"/>
-              <w:bottom w:val="nil"/>
-              <w:right w:val="nil"/>
-            </w:tcBorders>
-            <w:shd w:val="clear" w:color="auto" w:fill="auto"/>
-          </w:tcPr>
-          <w:p>
-            <w:pPr>
-              <w:spacing w:after="0" w:line="240" w:lineRule="auto"/>
-              <w:jc w:val="right"/>
-            </w:pPr>
-            <w:bookmarkStart w:id="0" w:name="__DdeLink__1180_1398964937"/>
-            <w:r>
-              <w:t>$</w:t>
-            </w:r>
             <w:bookmarkEnd w:id="0"/>
-            <w:proofErr w:type="gramStart"/>
-            <w:r>
-              <w:t>{{ ‘</w:t>
-            </w:r>
-            <w:proofErr w:type="gramEnd"/>
-            <w:r>
-              <w:t>{:,.0f}’.format(WUIC) }}</w:t>
+            <w:r>
+              <w:t>{{ ‘{:,.0f}’.format(WUIC) }}</w:t>
             </w:r>
           </w:p>
         </w:tc>
@@ -728,15 +625,7 @@
               <w:spacing w:after="0" w:line="240" w:lineRule="auto"/>
             </w:pPr>
             <w:r>
-              <w:t>$</w:t>
-            </w:r>
-            <w:proofErr w:type="gramStart"/>
-            <w:r>
-              <w:t>{{ ‘</w:t>
-            </w:r>
-            <w:proofErr w:type="gramEnd"/>
-            <w:r>
-              <w:t>{:,.0f}’.format(GMUI) }}</w:t>
+              <w:t>${{ ‘{:,.0f}’.format(GMUI) }}</w:t>
             </w:r>
           </w:p>
         </w:tc>
@@ -872,15 +761,7 @@
               <w:spacing w:after="0" w:line="240" w:lineRule="auto"/>
             </w:pPr>
             <w:r>
-              <w:t>$</w:t>
-            </w:r>
-            <w:proofErr w:type="gramStart"/>
-            <w:r>
-              <w:t>{{ ‘</w:t>
-            </w:r>
-            <w:proofErr w:type="gramEnd"/>
-            <w:r>
-              <w:t>{:,.0f}’.format(MEI) }}</w:t>
+              <w:t>${{ ‘{:,.0f}’.format(MEI) }}</w:t>
             </w:r>
           </w:p>
         </w:tc>
@@ -942,23 +823,7 @@
               <w:spacing w:after="0" w:line="240" w:lineRule="auto"/>
             </w:pPr>
             <w:r>
-              <w:t>$</w:t>
-            </w:r>
-            <w:proofErr w:type="gramStart"/>
-            <w:r>
-              <w:t>{{ ‘</w:t>
-            </w:r>
-            <w:proofErr w:type="gramEnd"/>
-            <w:r>
-              <w:t>{:,.0f}’.format(</w:t>
-            </w:r>
-            <w:proofErr w:type="spellStart"/>
-            <w:r>
-              <w:t>biWEI</w:t>
-            </w:r>
-            <w:proofErr w:type="spellEnd"/>
-            <w:r>
-              <w:t>) }}</w:t>
+              <w:t>${{ ‘{:,.0f}’.format(biWEI) }}</w:t>
             </w:r>
           </w:p>
         </w:tc>
@@ -979,23 +844,10 @@
               <w:jc w:val="right"/>
             </w:pPr>
             <w:r>
-              <w:t>$</w:t>
-            </w:r>
-            <w:proofErr w:type="gramStart"/>
-            <w:r>
-              <w:t>{{ ‘</w:t>
-            </w:r>
-            <w:proofErr w:type="gramEnd"/>
-            <w:r>
-              <w:t>{:,.0f}’.format(</w:t>
-            </w:r>
-            <w:proofErr w:type="spellStart"/>
-            <w:r>
-              <w:t>biWEIC</w:t>
-            </w:r>
-            <w:proofErr w:type="spellEnd"/>
-            <w:r>
-              <w:t>) }}</w:t>
+              <w:t>${{ ‘</w:t>
+            </w:r>
+            <w:r>
+              <w:t>{:,.0f}’.format(biWEIC) }}</w:t>
             </w:r>
           </w:p>
         </w:tc>
@@ -1062,29 +914,15 @@
               <w:rPr>
                 <w:u w:val="single"/>
               </w:rPr>
-              <w:t>$</w:t>
-            </w:r>
-            <w:proofErr w:type="gramStart"/>
+              <w:t>${{ ‘{:,.0f}’</w:t>
+            </w:r>
+            <w:r>
+              <w:t>.</w:t>
+            </w:r>
             <w:r>
               <w:rPr>
                 <w:u w:val="single"/>
               </w:rPr>
-              <w:t>{{ ‘</w:t>
-            </w:r>
-            <w:proofErr w:type="gramEnd"/>
-            <w:r>
-              <w:rPr>
-                <w:u w:val="single"/>
-              </w:rPr>
-              <w:t>{:,.0f}’</w:t>
-            </w:r>
-            <w:r>
-              <w:t>.</w:t>
-            </w:r>
-            <w:r>
-              <w:rPr>
-                <w:u w:val="single"/>
-              </w:rPr>
               <w:t>format(WEI) }}</w:t>
             </w:r>
           </w:p>
@@ -1106,15 +944,7 @@
               <w:jc w:val="right"/>
             </w:pPr>
             <w:r>
-              <w:t>$</w:t>
-            </w:r>
-            <w:proofErr w:type="gramStart"/>
-            <w:r>
-              <w:t>{{ ‘</w:t>
-            </w:r>
-            <w:proofErr w:type="gramEnd"/>
-            <w:r>
-              <w:t>{:,.0f}’.format(WEIC) }}</w:t>
+              <w:t>${{ ‘{:,.0f}’.format(WEIC) }}</w:t>
             </w:r>
           </w:p>
         </w:tc>
@@ -1177,15 +1007,7 @@
               <w:spacing w:after="0" w:line="240" w:lineRule="auto"/>
             </w:pPr>
             <w:r>
-              <w:t>$</w:t>
-            </w:r>
-            <w:proofErr w:type="gramStart"/>
-            <w:r>
-              <w:t>{{ ‘</w:t>
-            </w:r>
-            <w:proofErr w:type="gramEnd"/>
-            <w:r>
-              <w:t>{:,.0f}’.format(GMEI) }}</w:t>
+              <w:t>${{ ‘{:,.0f}’.format(GMEI) }}</w:t>
             </w:r>
           </w:p>
         </w:tc>
@@ -1252,44 +1074,22 @@
               <w:rPr>
                 <w:u w:val="single"/>
               </w:rPr>
-              <w:t>$</w:t>
-            </w:r>
-            <w:proofErr w:type="gramStart"/>
+              <w:t>${{ ‘</w:t>
+            </w:r>
             <w:r>
               <w:rPr>
                 <w:u w:val="single"/>
               </w:rPr>
-              <w:t>{{ ‘</w:t>
-            </w:r>
-            <w:proofErr w:type="gramEnd"/>
+              <w:t>{:,.0f}’</w:t>
+            </w:r>
+            <w:r>
+              <w:t>.</w:t>
+            </w:r>
             <w:r>
               <w:rPr>
                 <w:u w:val="single"/>
               </w:rPr>
-              <w:t>{:,.0f}’</w:t>
-            </w:r>
-            <w:r>
-              <w:t>.</w:t>
-            </w:r>
-            <w:r>
-              <w:rPr>
-                <w:u w:val="single"/>
-              </w:rPr>
-              <w:t>format(</w:t>
-            </w:r>
-            <w:proofErr w:type="spellStart"/>
-            <w:r>
-              <w:rPr>
-                <w:u w:val="single"/>
-              </w:rPr>
-              <w:t>ChildSupport</w:t>
-            </w:r>
-            <w:proofErr w:type="spellEnd"/>
-            <w:r>
-              <w:rPr>
-                <w:u w:val="single"/>
-              </w:rPr>
-              <w:t>) }}</w:t>
+              <w:t>format(ChildSupport) }}</w:t>
             </w:r>
           </w:p>
         </w:tc>
@@ -1350,15 +1150,7 @@
               <w:spacing w:after="0" w:line="240" w:lineRule="auto"/>
             </w:pPr>
             <w:r>
-              <w:t>$</w:t>
-            </w:r>
-            <w:proofErr w:type="gramStart"/>
-            <w:r>
-              <w:t>{{ ‘</w:t>
-            </w:r>
-            <w:proofErr w:type="gramEnd"/>
-            <w:r>
-              <w:t>{:,.0f}’.format(TGMI) }}</w:t>
+              <w:t>${{ ‘{:,.0f}’.format(TGMI) }}</w:t>
             </w:r>
           </w:p>
         </w:tc>
@@ -1416,23 +1208,7 @@
               <w:spacing w:after="0" w:line="240" w:lineRule="auto"/>
             </w:pPr>
             <w:r>
-              <w:t>$</w:t>
-            </w:r>
-            <w:proofErr w:type="gramStart"/>
-            <w:r>
-              <w:t>{{ ‘</w:t>
-            </w:r>
-            <w:proofErr w:type="gramEnd"/>
-            <w:r>
-              <w:t>{:,.0f}’.format(</w:t>
-            </w:r>
-            <w:proofErr w:type="spellStart"/>
-            <w:r>
-              <w:t>TwoHundredPctPov</w:t>
-            </w:r>
-            <w:proofErr w:type="spellEnd"/>
-            <w:r>
-              <w:t>) }}</w:t>
+              <w:t>${{ ‘{:,.0f}’.format(TwoHundredPctPov) }}</w:t>
             </w:r>
           </w:p>
         </w:tc>
@@ -1493,18 +1269,8 @@
             <w:pPr>
               <w:spacing w:after="0" w:line="240" w:lineRule="auto"/>
             </w:pPr>
-            <w:proofErr w:type="gramStart"/>
-            <w:r>
-              <w:t xml:space="preserve">{{ </w:t>
-            </w:r>
-            <w:proofErr w:type="spellStart"/>
-            <w:r>
-              <w:t>ApplyNetAssetTest</w:t>
-            </w:r>
-            <w:proofErr w:type="spellEnd"/>
-            <w:proofErr w:type="gramEnd"/>
-            <w:r>
-              <w:t xml:space="preserve"> }}</w:t>
+            <w:r>
+              <w:t>{{ ApplyNetAssetTest }}</w:t>
             </w:r>
           </w:p>
         </w:tc>
@@ -1570,18 +1336,8 @@
             <w:pPr>
               <w:spacing w:after="0" w:line="240" w:lineRule="auto"/>
             </w:pPr>
-            <w:proofErr w:type="gramStart"/>
-            <w:r>
-              <w:t xml:space="preserve">{{ </w:t>
-            </w:r>
-            <w:proofErr w:type="spellStart"/>
-            <w:r>
-              <w:t>GITResult</w:t>
-            </w:r>
-            <w:proofErr w:type="spellEnd"/>
-            <w:proofErr w:type="gramEnd"/>
-            <w:r>
-              <w:t xml:space="preserve"> }}</w:t>
+            <w:r>
+              <w:t>{{ GITResult }}</w:t>
             </w:r>
           </w:p>
         </w:tc>
@@ -1622,17 +1378,18 @@
     <w:tbl>
       <w:tblPr>
         <w:tblStyle w:val="TableGrid"/>
-        <w:tblW w:w="7578" w:type="dxa"/>
+        <w:tblW w:w="9316" w:type="dxa"/>
+        <w:tblLayout w:type="fixed"/>
         <w:tblLook w:val="04A0" w:firstRow="1" w:lastRow="0" w:firstColumn="1" w:lastColumn="0" w:noHBand="0" w:noVBand="1"/>
       </w:tblPr>
       <w:tblGrid>
-        <w:gridCol w:w="3228"/>
-        <w:gridCol w:w="4350"/>
+        <w:gridCol w:w="5418"/>
+        <w:gridCol w:w="3898"/>
       </w:tblGrid>
       <w:tr>
         <w:tc>
           <w:tcPr>
-            <w:tcW w:w="5597" w:type="dxa"/>
+            <w:tcW w:w="5418" w:type="dxa"/>
             <w:tcBorders>
               <w:top w:val="nil"/>
               <w:left w:val="nil"/>
@@ -1658,7 +1415,7 @@
         </w:tc>
         <w:tc>
           <w:tcPr>
-            <w:tcW w:w="1980" w:type="dxa"/>
+            <w:tcW w:w="3898" w:type="dxa"/>
             <w:tcBorders>
               <w:top w:val="nil"/>
               <w:left w:val="nil"/>
@@ -1680,7 +1437,7 @@
       <w:tr>
         <w:tc>
           <w:tcPr>
-            <w:tcW w:w="5597" w:type="dxa"/>
+            <w:tcW w:w="5418" w:type="dxa"/>
             <w:tcBorders>
               <w:top w:val="nil"/>
               <w:left w:val="nil"/>
@@ -1701,45 +1458,29 @@
         </w:tc>
         <w:tc>
           <w:tcPr>
-            <w:tcW w:w="1980" w:type="dxa"/>
-            <w:tcBorders>
-              <w:top w:val="nil"/>
-              <w:left w:val="nil"/>
-              <w:bottom w:val="nil"/>
-              <w:right w:val="nil"/>
-            </w:tcBorders>
-            <w:shd w:val="clear" w:color="auto" w:fill="auto"/>
-          </w:tcPr>
-          <w:p>
-            <w:pPr>
-              <w:spacing w:after="0" w:line="240" w:lineRule="auto"/>
-            </w:pPr>
-            <w:r>
-              <w:t>$</w:t>
-            </w:r>
-            <w:proofErr w:type="gramStart"/>
-            <w:r>
-              <w:t>{{ ‘</w:t>
-            </w:r>
-            <w:proofErr w:type="gramEnd"/>
-            <w:r>
-              <w:t>{:,.0f}’.format(</w:t>
-            </w:r>
-            <w:proofErr w:type="spellStart"/>
-            <w:r>
-              <w:t>StdDed</w:t>
-            </w:r>
-            <w:proofErr w:type="spellEnd"/>
-            <w:r>
-              <w:t>) }}</w:t>
-            </w:r>
-          </w:p>
-        </w:tc>
-      </w:tr>
-      <w:tr>
-        <w:tc>
-          <w:tcPr>
-            <w:tcW w:w="5597" w:type="dxa"/>
+            <w:tcW w:w="3898" w:type="dxa"/>
+            <w:tcBorders>
+              <w:top w:val="nil"/>
+              <w:left w:val="nil"/>
+              <w:bottom w:val="nil"/>
+              <w:right w:val="nil"/>
+            </w:tcBorders>
+            <w:shd w:val="clear" w:color="auto" w:fill="auto"/>
+          </w:tcPr>
+          <w:p>
+            <w:pPr>
+              <w:spacing w:after="0" w:line="240" w:lineRule="auto"/>
+            </w:pPr>
+            <w:r>
+              <w:t>${{ ‘{:,.0f}’.format(StdDed) }}</w:t>
+            </w:r>
+          </w:p>
+        </w:tc>
+      </w:tr>
+      <w:tr>
+        <w:tc>
+          <w:tcPr>
+            <w:tcW w:w="5418" w:type="dxa"/>
             <w:tcBorders>
               <w:top w:val="nil"/>
               <w:left w:val="nil"/>
@@ -1759,45 +1500,31 @@
         </w:tc>
         <w:tc>
           <w:tcPr>
-            <w:tcW w:w="1980" w:type="dxa"/>
-            <w:tcBorders>
-              <w:top w:val="nil"/>
-              <w:left w:val="nil"/>
-              <w:bottom w:val="nil"/>
-              <w:right w:val="nil"/>
-            </w:tcBorders>
-            <w:shd w:val="clear" w:color="auto" w:fill="auto"/>
-          </w:tcPr>
-          <w:p>
-            <w:pPr>
-              <w:spacing w:after="0" w:line="240" w:lineRule="auto"/>
-            </w:pPr>
-            <w:r>
-              <w:t>$</w:t>
-            </w:r>
-            <w:proofErr w:type="gramStart"/>
-            <w:r>
-              <w:t>{{ ‘</w:t>
-            </w:r>
-            <w:proofErr w:type="gramEnd"/>
-            <w:r>
-              <w:t>{:,.0f}’.format(</w:t>
-            </w:r>
-            <w:proofErr w:type="spellStart"/>
-            <w:r>
-              <w:t>EarnedDed</w:t>
-            </w:r>
-            <w:proofErr w:type="spellEnd"/>
-            <w:r>
-              <w:t>) }}</w:t>
-            </w:r>
-          </w:p>
-        </w:tc>
-      </w:tr>
-      <w:tr>
-        <w:tc>
-          <w:tcPr>
-            <w:tcW w:w="5597" w:type="dxa"/>
+            <w:tcW w:w="3898" w:type="dxa"/>
+            <w:tcBorders>
+              <w:top w:val="nil"/>
+              <w:left w:val="nil"/>
+              <w:bottom w:val="nil"/>
+              <w:right w:val="nil"/>
+            </w:tcBorders>
+            <w:shd w:val="clear" w:color="auto" w:fill="auto"/>
+          </w:tcPr>
+          <w:p>
+            <w:pPr>
+              <w:spacing w:after="0" w:line="240" w:lineRule="auto"/>
+            </w:pPr>
+            <w:r>
+              <w:t>${{ ‘{:,.0f}’.format(EarnedDed) }}</w:t>
+            </w:r>
+            <w:bookmarkStart w:id="1" w:name="_GoBack"/>
+            <w:bookmarkEnd w:id="1"/>
+          </w:p>
+        </w:tc>
+      </w:tr>
+      <w:tr>
+        <w:tc>
+          <w:tcPr>
+            <w:tcW w:w="5418" w:type="dxa"/>
             <w:tcBorders>
               <w:top w:val="nil"/>
               <w:left w:val="nil"/>
@@ -1824,7 +1551,7 @@
         </w:tc>
         <w:tc>
           <w:tcPr>
-            <w:tcW w:w="1980" w:type="dxa"/>
+            <w:tcW w:w="3898" w:type="dxa"/>
             <w:tcBorders>
               <w:top w:val="nil"/>
               <w:left w:val="nil"/>
@@ -1846,7 +1573,7 @@
       <w:tr>
         <w:tc>
           <w:tcPr>
-            <w:tcW w:w="5597" w:type="dxa"/>
+            <w:tcW w:w="5418" w:type="dxa"/>
             <w:tcBorders>
               <w:top w:val="nil"/>
               <w:left w:val="nil"/>
@@ -1867,7 +1594,7 @@
         </w:tc>
         <w:tc>
           <w:tcPr>
-            <w:tcW w:w="1980" w:type="dxa"/>
+            <w:tcW w:w="3898" w:type="dxa"/>
             <w:tcBorders>
               <w:top w:val="nil"/>
               <w:left w:val="nil"/>
@@ -1881,31 +1608,15 @@
               <w:spacing w:after="0" w:line="240" w:lineRule="auto"/>
             </w:pPr>
             <w:r>
-              <w:t>$</w:t>
-            </w:r>
-            <w:proofErr w:type="gramStart"/>
-            <w:r>
-              <w:t>{{ ‘</w:t>
-            </w:r>
-            <w:proofErr w:type="gramEnd"/>
-            <w:r>
-              <w:t>{:,.0f}’.format(</w:t>
-            </w:r>
-            <w:proofErr w:type="spellStart"/>
-            <w:r>
-              <w:t>MedDed</w:t>
-            </w:r>
-            <w:proofErr w:type="spellEnd"/>
-            <w:r>
-              <w:t>) }}</w:t>
-            </w:r>
-          </w:p>
-        </w:tc>
-      </w:tr>
-      <w:tr>
-        <w:tc>
-          <w:tcPr>
-            <w:tcW w:w="5597" w:type="dxa"/>
+              <w:t>${{ ‘{:,.0f}’.format(MedDed) }}</w:t>
+            </w:r>
+          </w:p>
+        </w:tc>
+      </w:tr>
+      <w:tr>
+        <w:tc>
+          <w:tcPr>
+            <w:tcW w:w="5418" w:type="dxa"/>
             <w:tcBorders>
               <w:top w:val="nil"/>
               <w:left w:val="nil"/>
@@ -1933,7 +1644,49 @@
         </w:tc>
         <w:tc>
           <w:tcPr>
-            <w:tcW w:w="1980" w:type="dxa"/>
+            <w:tcW w:w="3898" w:type="dxa"/>
+            <w:tcBorders>
+              <w:top w:val="nil"/>
+              <w:left w:val="nil"/>
+              <w:bottom w:val="nil"/>
+              <w:right w:val="nil"/>
+            </w:tcBorders>
+            <w:shd w:val="clear" w:color="auto" w:fill="auto"/>
+          </w:tcPr>
+          <w:p>
+            <w:pPr>
+              <w:spacing w:after="0" w:line="240" w:lineRule="auto"/>
+            </w:pPr>
+            <w:r>
+              <w:t>${{ ‘{:,.0f}’.format(MEDICAL_THRESHOLD) }}</w:t>
+            </w:r>
+          </w:p>
+        </w:tc>
+      </w:tr>
+      <w:tr>
+        <w:tc>
+          <w:tcPr>
+            <w:tcW w:w="5418" w:type="dxa"/>
+            <w:tcBorders>
+              <w:top w:val="nil"/>
+              <w:left w:val="nil"/>
+              <w:bottom w:val="nil"/>
+              <w:right w:val="nil"/>
+            </w:tcBorders>
+            <w:shd w:val="clear" w:color="auto" w:fill="auto"/>
+          </w:tcPr>
+          <w:p>
+            <w:pPr>
+              <w:spacing w:after="0" w:line="240" w:lineRule="auto"/>
+            </w:pPr>
+            <w:r>
+              <w:t>3-1-C. Monthly Medical Deduction</w:t>
+            </w:r>
+          </w:p>
+        </w:tc>
+        <w:tc>
+          <w:tcPr>
+            <w:tcW w:w="3898" w:type="dxa"/>
             <w:tcBorders>
               <w:top w:val="nil"/>
               <w:left w:val="nil"/>
@@ -1949,79 +1702,16 @@
             <w:r>
               <w:t>$</w:t>
             </w:r>
-            <w:proofErr w:type="gramStart"/>
-            <w:r>
-              <w:t>{{ ‘</w:t>
-            </w:r>
-            <w:proofErr w:type="gramEnd"/>
-            <w:r>
-              <w:t>{:,.0f}’.format(MEDICAL_THRESHOLD) }}</w:t>
-            </w:r>
-          </w:p>
-        </w:tc>
-      </w:tr>
-      <w:tr>
-        <w:tc>
-          <w:tcPr>
-            <w:tcW w:w="5597" w:type="dxa"/>
-            <w:tcBorders>
-              <w:top w:val="nil"/>
-              <w:left w:val="nil"/>
-              <w:bottom w:val="nil"/>
-              <w:right w:val="nil"/>
-            </w:tcBorders>
-            <w:shd w:val="clear" w:color="auto" w:fill="auto"/>
-          </w:tcPr>
-          <w:p>
-            <w:pPr>
-              <w:spacing w:after="0" w:line="240" w:lineRule="auto"/>
-            </w:pPr>
-            <w:r>
-              <w:t>3-1-C. Monthly Medical Deduction</w:t>
-            </w:r>
-          </w:p>
-        </w:tc>
-        <w:tc>
-          <w:tcPr>
-            <w:tcW w:w="1980" w:type="dxa"/>
-            <w:tcBorders>
-              <w:top w:val="nil"/>
-              <w:left w:val="nil"/>
-              <w:bottom w:val="nil"/>
-              <w:right w:val="nil"/>
-            </w:tcBorders>
-            <w:shd w:val="clear" w:color="auto" w:fill="auto"/>
-          </w:tcPr>
-          <w:p>
-            <w:pPr>
-              <w:spacing w:after="0" w:line="240" w:lineRule="auto"/>
-            </w:pPr>
-            <w:r>
-              <w:t>$</w:t>
-            </w:r>
-            <w:proofErr w:type="gramStart"/>
-            <w:r>
-              <w:t>{{ ‘</w:t>
-            </w:r>
-            <w:proofErr w:type="gramEnd"/>
-            <w:r>
-              <w:t>{:,.0f}’.format(</w:t>
-            </w:r>
-            <w:proofErr w:type="spellStart"/>
-            <w:r>
-              <w:t>ExcessMedDed</w:t>
-            </w:r>
-            <w:proofErr w:type="spellEnd"/>
-            <w:r>
-              <w:t>) }}</w:t>
-            </w:r>
-          </w:p>
-        </w:tc>
-      </w:tr>
-      <w:tr>
-        <w:tc>
-          <w:tcPr>
-            <w:tcW w:w="5597" w:type="dxa"/>
+            <w:r>
+              <w:t>{{ ‘{:,.0f}’.format(ExcessMedDed) }}</w:t>
+            </w:r>
+          </w:p>
+        </w:tc>
+      </w:tr>
+      <w:tr>
+        <w:tc>
+          <w:tcPr>
+            <w:tcW w:w="5418" w:type="dxa"/>
             <w:tcBorders>
               <w:top w:val="nil"/>
               <w:left w:val="nil"/>
@@ -2041,45 +1731,29 @@
         </w:tc>
         <w:tc>
           <w:tcPr>
-            <w:tcW w:w="1980" w:type="dxa"/>
-            <w:tcBorders>
-              <w:top w:val="nil"/>
-              <w:left w:val="nil"/>
-              <w:bottom w:val="nil"/>
-              <w:right w:val="nil"/>
-            </w:tcBorders>
-            <w:shd w:val="clear" w:color="auto" w:fill="auto"/>
-          </w:tcPr>
-          <w:p>
-            <w:pPr>
-              <w:spacing w:after="0" w:line="240" w:lineRule="auto"/>
-            </w:pPr>
-            <w:r>
-              <w:t>$</w:t>
-            </w:r>
-            <w:proofErr w:type="gramStart"/>
-            <w:r>
-              <w:t>{{ ‘</w:t>
-            </w:r>
-            <w:proofErr w:type="gramEnd"/>
-            <w:r>
-              <w:t>{:,.0f}’.format(</w:t>
-            </w:r>
-            <w:proofErr w:type="spellStart"/>
-            <w:r>
-              <w:t>DepCareDed</w:t>
-            </w:r>
-            <w:proofErr w:type="spellEnd"/>
-            <w:r>
-              <w:t>) }}</w:t>
-            </w:r>
-          </w:p>
-        </w:tc>
-      </w:tr>
-      <w:tr>
-        <w:tc>
-          <w:tcPr>
-            <w:tcW w:w="5597" w:type="dxa"/>
+            <w:tcW w:w="3898" w:type="dxa"/>
+            <w:tcBorders>
+              <w:top w:val="nil"/>
+              <w:left w:val="nil"/>
+              <w:bottom w:val="nil"/>
+              <w:right w:val="nil"/>
+            </w:tcBorders>
+            <w:shd w:val="clear" w:color="auto" w:fill="auto"/>
+          </w:tcPr>
+          <w:p>
+            <w:pPr>
+              <w:spacing w:after="0" w:line="240" w:lineRule="auto"/>
+            </w:pPr>
+            <w:r>
+              <w:t>${{ ‘{:,.0f}’.format(DepCareDed) }}</w:t>
+            </w:r>
+          </w:p>
+        </w:tc>
+      </w:tr>
+      <w:tr>
+        <w:tc>
+          <w:tcPr>
+            <w:tcW w:w="5418" w:type="dxa"/>
             <w:tcBorders>
               <w:top w:val="nil"/>
               <w:left w:val="nil"/>
@@ -2100,74 +1774,76 @@
               <w:rPr>
                 <w:b/>
               </w:rPr>
-              <w:t xml:space="preserve">3-1-E. Preliminary Adjusted Monthly Income (2.D minus 3-1-A </w:t>
-            </w:r>
-            <w:proofErr w:type="gramStart"/>
+              <w:t>3-1-E.</w:t>
+            </w:r>
             <w:r>
               <w:rPr>
                 <w:b/>
               </w:rPr>
-              <w:t>thru</w:t>
-            </w:r>
-            <w:proofErr w:type="gramEnd"/>
-            <w:r>
+              <w:t xml:space="preserve"> Preliminary Adjusted Monthly Income (2.D minus 3-1-A thru 3-1-D.)</w:t>
+            </w:r>
+          </w:p>
+          <w:p>
+            <w:pPr>
+              <w:spacing w:after="0" w:line="240" w:lineRule="auto"/>
+              <w:ind w:right="440"/>
               <w:rPr>
                 <w:b/>
               </w:rPr>
-              <w:t xml:space="preserve"> 3-1-D.)</w:t>
-            </w:r>
-          </w:p>
-          <w:p>
-            <w:pPr>
-              <w:spacing w:after="0" w:line="240" w:lineRule="auto"/>
-              <w:ind w:right="440"/>
+            </w:pPr>
+          </w:p>
+        </w:tc>
+        <w:tc>
+          <w:tcPr>
+            <w:tcW w:w="3898" w:type="dxa"/>
+            <w:tcBorders>
+              <w:top w:val="nil"/>
+              <w:left w:val="nil"/>
+              <w:bottom w:val="nil"/>
+              <w:right w:val="nil"/>
+            </w:tcBorders>
+            <w:shd w:val="clear" w:color="auto" w:fill="B3E7AF"/>
+          </w:tcPr>
+          <w:p>
+            <w:pPr>
+              <w:spacing w:after="0" w:line="240" w:lineRule="auto"/>
+            </w:pPr>
+            <w:r>
+              <w:t>${{ ‘{:,.0f}’.format(PreAdjAfterDed) }}</w:t>
+            </w:r>
+          </w:p>
+        </w:tc>
+      </w:tr>
+      <w:tr>
+        <w:tc>
+          <w:tcPr>
+            <w:tcW w:w="5418" w:type="dxa"/>
+            <w:tcBorders>
+              <w:top w:val="nil"/>
+              <w:left w:val="nil"/>
+              <w:bottom w:val="nil"/>
+              <w:right w:val="nil"/>
+            </w:tcBorders>
+            <w:shd w:val="clear" w:color="auto" w:fill="AFEAFF"/>
+          </w:tcPr>
+          <w:p>
+            <w:pPr>
+              <w:spacing w:after="0" w:line="240" w:lineRule="auto"/>
               <w:rPr>
                 <w:b/>
               </w:rPr>
             </w:pPr>
-          </w:p>
-        </w:tc>
-        <w:tc>
-          <w:tcPr>
-            <w:tcW w:w="1980" w:type="dxa"/>
-            <w:tcBorders>
-              <w:top w:val="nil"/>
-              <w:left w:val="nil"/>
-              <w:bottom w:val="nil"/>
-              <w:right w:val="nil"/>
-            </w:tcBorders>
-            <w:shd w:val="clear" w:color="auto" w:fill="B3E7AF"/>
-          </w:tcPr>
-          <w:p>
-            <w:pPr>
-              <w:spacing w:after="0" w:line="240" w:lineRule="auto"/>
-            </w:pPr>
-            <w:r>
-              <w:t>$</w:t>
-            </w:r>
-            <w:proofErr w:type="gramStart"/>
-            <w:r>
-              <w:t>{{ ‘</w:t>
-            </w:r>
-            <w:proofErr w:type="gramEnd"/>
-            <w:r>
-              <w:t>{:,.0f}’.format(</w:t>
-            </w:r>
-            <w:proofErr w:type="spellStart"/>
-            <w:r>
-              <w:t>PreAdjAfterDed</w:t>
-            </w:r>
-            <w:proofErr w:type="spellEnd"/>
-            <w:r>
-              <w:t>) }}</w:t>
-            </w:r>
-          </w:p>
-        </w:tc>
-      </w:tr>
-      <w:tr>
-        <w:tc>
-          <w:tcPr>
-            <w:tcW w:w="5597" w:type="dxa"/>
+            <w:r>
+              <w:rPr>
+                <w:b/>
+              </w:rPr>
+              <w:t>3-2. Expense Deductions</w:t>
+            </w:r>
+          </w:p>
+        </w:tc>
+        <w:tc>
+          <w:tcPr>
+            <w:tcW w:w="3898" w:type="dxa"/>
             <w:tcBorders>
               <w:top w:val="nil"/>
               <w:left w:val="nil"/>
@@ -2179,40 +1855,14 @@
           <w:p>
             <w:pPr>
               <w:spacing w:after="0" w:line="240" w:lineRule="auto"/>
-              <w:rPr>
-                <w:b/>
-              </w:rPr>
-            </w:pPr>
-            <w:r>
-              <w:rPr>
-                <w:b/>
-              </w:rPr>
-              <w:t>3-2. Expense Deductions</w:t>
-            </w:r>
-          </w:p>
-        </w:tc>
-        <w:tc>
-          <w:tcPr>
-            <w:tcW w:w="1980" w:type="dxa"/>
-            <w:tcBorders>
-              <w:top w:val="nil"/>
-              <w:left w:val="nil"/>
-              <w:bottom w:val="nil"/>
-              <w:right w:val="nil"/>
-            </w:tcBorders>
-            <w:shd w:val="clear" w:color="auto" w:fill="AFEAFF"/>
-          </w:tcPr>
-          <w:p>
-            <w:pPr>
-              <w:spacing w:after="0" w:line="240" w:lineRule="auto"/>
-            </w:pPr>
-          </w:p>
-        </w:tc>
-      </w:tr>
-      <w:tr>
-        <w:tc>
-          <w:tcPr>
-            <w:tcW w:w="5597" w:type="dxa"/>
+            </w:pPr>
+          </w:p>
+        </w:tc>
+      </w:tr>
+      <w:tr>
+        <w:tc>
+          <w:tcPr>
+            <w:tcW w:w="5418" w:type="dxa"/>
             <w:tcBorders>
               <w:top w:val="nil"/>
               <w:left w:val="nil"/>
@@ -2232,7 +1882,7 @@
         </w:tc>
         <w:tc>
           <w:tcPr>
-            <w:tcW w:w="1980" w:type="dxa"/>
+            <w:tcW w:w="3898" w:type="dxa"/>
             <w:tcBorders>
               <w:top w:val="nil"/>
               <w:left w:val="nil"/>
@@ -2245,26 +1895,16 @@
             <w:pPr>
               <w:spacing w:after="0" w:line="240" w:lineRule="auto"/>
             </w:pPr>
-            <w:proofErr w:type="gramStart"/>
-            <w:r>
-              <w:t xml:space="preserve">{{ </w:t>
-            </w:r>
-            <w:proofErr w:type="spellStart"/>
-            <w:r>
-              <w:t>isHomeless</w:t>
-            </w:r>
-            <w:proofErr w:type="spellEnd"/>
-            <w:proofErr w:type="gramEnd"/>
-            <w:r>
-              <w:t xml:space="preserve"> }}</w:t>
-            </w:r>
-          </w:p>
-        </w:tc>
-      </w:tr>
-      <w:tr>
-        <w:tc>
-          <w:tcPr>
-            <w:tcW w:w="5597" w:type="dxa"/>
+            <w:r>
+              <w:t>{{ isHomeless }}</w:t>
+            </w:r>
+          </w:p>
+        </w:tc>
+      </w:tr>
+      <w:tr>
+        <w:tc>
+          <w:tcPr>
+            <w:tcW w:w="5418" w:type="dxa"/>
             <w:tcBorders>
               <w:top w:val="nil"/>
               <w:left w:val="nil"/>
@@ -2291,26 +1931,26 @@
         </w:tc>
         <w:tc>
           <w:tcPr>
-            <w:tcW w:w="1980" w:type="dxa"/>
-            <w:tcBorders>
-              <w:top w:val="nil"/>
-              <w:left w:val="nil"/>
-              <w:bottom w:val="nil"/>
-              <w:right w:val="nil"/>
-            </w:tcBorders>
-            <w:shd w:val="clear" w:color="auto" w:fill="auto"/>
-          </w:tcPr>
-          <w:p>
-            <w:pPr>
-              <w:spacing w:after="0" w:line="240" w:lineRule="auto"/>
-            </w:pPr>
-          </w:p>
-        </w:tc>
-      </w:tr>
-      <w:tr>
-        <w:tc>
-          <w:tcPr>
-            <w:tcW w:w="5597" w:type="dxa"/>
+            <w:tcW w:w="3898" w:type="dxa"/>
+            <w:tcBorders>
+              <w:top w:val="nil"/>
+              <w:left w:val="nil"/>
+              <w:bottom w:val="nil"/>
+              <w:right w:val="nil"/>
+            </w:tcBorders>
+            <w:shd w:val="clear" w:color="auto" w:fill="auto"/>
+          </w:tcPr>
+          <w:p>
+            <w:pPr>
+              <w:spacing w:after="0" w:line="240" w:lineRule="auto"/>
+            </w:pPr>
+          </w:p>
+        </w:tc>
+      </w:tr>
+      <w:tr>
+        <w:tc>
+          <w:tcPr>
+            <w:tcW w:w="5418" w:type="dxa"/>
             <w:tcBorders>
               <w:top w:val="nil"/>
               <w:left w:val="nil"/>
@@ -2331,26 +1971,26 @@
         </w:tc>
         <w:tc>
           <w:tcPr>
-            <w:tcW w:w="1980" w:type="dxa"/>
-            <w:tcBorders>
-              <w:top w:val="nil"/>
-              <w:left w:val="nil"/>
-              <w:bottom w:val="nil"/>
-              <w:right w:val="nil"/>
-            </w:tcBorders>
-            <w:shd w:val="clear" w:color="auto" w:fill="auto"/>
-          </w:tcPr>
-          <w:p>
-            <w:pPr>
-              <w:spacing w:after="0" w:line="240" w:lineRule="auto"/>
-            </w:pPr>
-          </w:p>
-        </w:tc>
-      </w:tr>
-      <w:tr>
-        <w:tc>
-          <w:tcPr>
-            <w:tcW w:w="5597" w:type="dxa"/>
+            <w:tcW w:w="3898" w:type="dxa"/>
+            <w:tcBorders>
+              <w:top w:val="nil"/>
+              <w:left w:val="nil"/>
+              <w:bottom w:val="nil"/>
+              <w:right w:val="nil"/>
+            </w:tcBorders>
+            <w:shd w:val="clear" w:color="auto" w:fill="auto"/>
+          </w:tcPr>
+          <w:p>
+            <w:pPr>
+              <w:spacing w:after="0" w:line="240" w:lineRule="auto"/>
+            </w:pPr>
+          </w:p>
+        </w:tc>
+      </w:tr>
+      <w:tr>
+        <w:tc>
+          <w:tcPr>
+            <w:tcW w:w="5418" w:type="dxa"/>
             <w:tcBorders>
               <w:top w:val="nil"/>
               <w:left w:val="nil"/>
@@ -2371,45 +2011,29 @@
         </w:tc>
         <w:tc>
           <w:tcPr>
-            <w:tcW w:w="1980" w:type="dxa"/>
-            <w:tcBorders>
-              <w:top w:val="nil"/>
-              <w:left w:val="nil"/>
-              <w:bottom w:val="nil"/>
-              <w:right w:val="nil"/>
-            </w:tcBorders>
-            <w:shd w:val="clear" w:color="auto" w:fill="auto"/>
-          </w:tcPr>
-          <w:p>
-            <w:pPr>
-              <w:spacing w:after="0" w:line="240" w:lineRule="auto"/>
-            </w:pPr>
-            <w:r>
-              <w:t>$</w:t>
-            </w:r>
-            <w:proofErr w:type="gramStart"/>
-            <w:r>
-              <w:t>{{ ‘</w:t>
-            </w:r>
-            <w:proofErr w:type="gramEnd"/>
-            <w:r>
-              <w:t>{:,.0f}’.format(</w:t>
-            </w:r>
-            <w:proofErr w:type="spellStart"/>
-            <w:r>
-              <w:t>RentMortgageDed</w:t>
-            </w:r>
-            <w:proofErr w:type="spellEnd"/>
-            <w:r>
-              <w:t>) }}</w:t>
-            </w:r>
-          </w:p>
-        </w:tc>
-      </w:tr>
-      <w:tr>
-        <w:tc>
-          <w:tcPr>
-            <w:tcW w:w="5597" w:type="dxa"/>
+            <w:tcW w:w="3898" w:type="dxa"/>
+            <w:tcBorders>
+              <w:top w:val="nil"/>
+              <w:left w:val="nil"/>
+              <w:bottom w:val="nil"/>
+              <w:right w:val="nil"/>
+            </w:tcBorders>
+            <w:shd w:val="clear" w:color="auto" w:fill="auto"/>
+          </w:tcPr>
+          <w:p>
+            <w:pPr>
+              <w:spacing w:after="0" w:line="240" w:lineRule="auto"/>
+            </w:pPr>
+            <w:r>
+              <w:t>${{ ‘{:,.0f}’.format(RentMortgageDed) }}</w:t>
+            </w:r>
+          </w:p>
+        </w:tc>
+      </w:tr>
+      <w:tr>
+        <w:tc>
+          <w:tcPr>
+            <w:tcW w:w="5418" w:type="dxa"/>
             <w:tcBorders>
               <w:top w:val="nil"/>
               <w:left w:val="nil"/>
@@ -2430,45 +2054,29 @@
         </w:tc>
         <w:tc>
           <w:tcPr>
-            <w:tcW w:w="1980" w:type="dxa"/>
-            <w:tcBorders>
-              <w:top w:val="nil"/>
-              <w:left w:val="nil"/>
-              <w:bottom w:val="nil"/>
-              <w:right w:val="nil"/>
-            </w:tcBorders>
-            <w:shd w:val="clear" w:color="auto" w:fill="auto"/>
-          </w:tcPr>
-          <w:p>
-            <w:pPr>
-              <w:spacing w:after="0" w:line="240" w:lineRule="auto"/>
-            </w:pPr>
-            <w:r>
-              <w:t>$</w:t>
-            </w:r>
-            <w:proofErr w:type="gramStart"/>
-            <w:r>
-              <w:t>{{ ‘</w:t>
-            </w:r>
-            <w:proofErr w:type="gramEnd"/>
-            <w:r>
-              <w:t>{:,.0f}’.format(</w:t>
-            </w:r>
-            <w:proofErr w:type="spellStart"/>
-            <w:r>
-              <w:t>HomeownerDed</w:t>
-            </w:r>
-            <w:proofErr w:type="spellEnd"/>
-            <w:r>
-              <w:t>) }}</w:t>
-            </w:r>
-          </w:p>
-        </w:tc>
-      </w:tr>
-      <w:tr>
-        <w:tc>
-          <w:tcPr>
-            <w:tcW w:w="5597" w:type="dxa"/>
+            <w:tcW w:w="3898" w:type="dxa"/>
+            <w:tcBorders>
+              <w:top w:val="nil"/>
+              <w:left w:val="nil"/>
+              <w:bottom w:val="nil"/>
+              <w:right w:val="nil"/>
+            </w:tcBorders>
+            <w:shd w:val="clear" w:color="auto" w:fill="auto"/>
+          </w:tcPr>
+          <w:p>
+            <w:pPr>
+              <w:spacing w:after="0" w:line="240" w:lineRule="auto"/>
+            </w:pPr>
+            <w:r>
+              <w:t>${{ ‘{:,.0f}’.format(HomeownerDed) }}</w:t>
+            </w:r>
+          </w:p>
+        </w:tc>
+      </w:tr>
+      <w:tr>
+        <w:tc>
+          <w:tcPr>
+            <w:tcW w:w="5418" w:type="dxa"/>
             <w:tcBorders>
               <w:top w:val="nil"/>
               <w:left w:val="nil"/>
@@ -2492,7 +2100,7 @@
         </w:tc>
         <w:tc>
           <w:tcPr>
-            <w:tcW w:w="1980" w:type="dxa"/>
+            <w:tcW w:w="3898" w:type="dxa"/>
             <w:tcBorders>
               <w:top w:val="nil"/>
               <w:left w:val="nil"/>
@@ -2509,316 +2117,254 @@
               <w:rPr>
                 <w:i/>
               </w:rPr>
-              <w:t>$</w:t>
-            </w:r>
-            <w:proofErr w:type="gramStart"/>
+              <w:t xml:space="preserve">${{ ‘{:,.0f}’.format(TotShelterDed) </w:t>
+            </w:r>
             <w:r>
               <w:rPr>
                 <w:i/>
               </w:rPr>
-              <w:t>{{ ‘</w:t>
-            </w:r>
-            <w:proofErr w:type="gramEnd"/>
-            <w:r>
+              <w:t>}}</w:t>
+            </w:r>
+          </w:p>
+        </w:tc>
+      </w:tr>
+      <w:tr>
+        <w:tc>
+          <w:tcPr>
+            <w:tcW w:w="5418" w:type="dxa"/>
+            <w:tcBorders>
+              <w:top w:val="nil"/>
+              <w:left w:val="nil"/>
+              <w:bottom w:val="nil"/>
+              <w:right w:val="nil"/>
+            </w:tcBorders>
+            <w:shd w:val="clear" w:color="auto" w:fill="auto"/>
+          </w:tcPr>
+          <w:p>
+            <w:pPr>
+              <w:spacing w:after="0" w:line="240" w:lineRule="auto"/>
+              <w:jc w:val="right"/>
               <w:rPr>
                 <w:i/>
               </w:rPr>
-              <w:t>{:,.0f}’.format(</w:t>
-            </w:r>
-            <w:proofErr w:type="spellStart"/>
+            </w:pPr>
             <w:r>
               <w:rPr>
                 <w:i/>
               </w:rPr>
-              <w:t>TotShelterDed</w:t>
-            </w:r>
-            <w:proofErr w:type="spellEnd"/>
-            <w:r>
+              <w:t xml:space="preserve">  UTILITY CALCULATIONS</w:t>
+            </w:r>
+          </w:p>
+        </w:tc>
+        <w:tc>
+          <w:tcPr>
+            <w:tcW w:w="3898" w:type="dxa"/>
+            <w:tcBorders>
+              <w:top w:val="nil"/>
+              <w:left w:val="nil"/>
+              <w:bottom w:val="nil"/>
+              <w:right w:val="nil"/>
+            </w:tcBorders>
+            <w:shd w:val="clear" w:color="auto" w:fill="auto"/>
+          </w:tcPr>
+          <w:p>
+            <w:pPr>
+              <w:spacing w:after="0" w:line="240" w:lineRule="auto"/>
+            </w:pPr>
+          </w:p>
+        </w:tc>
+      </w:tr>
+      <w:tr>
+        <w:tc>
+          <w:tcPr>
+            <w:tcW w:w="5418" w:type="dxa"/>
+            <w:tcBorders>
+              <w:top w:val="nil"/>
+              <w:left w:val="nil"/>
+              <w:bottom w:val="nil"/>
+              <w:right w:val="nil"/>
+            </w:tcBorders>
+            <w:shd w:val="clear" w:color="auto" w:fill="auto"/>
+          </w:tcPr>
+          <w:p>
+            <w:pPr>
+              <w:spacing w:after="0" w:line="240" w:lineRule="auto"/>
+              <w:jc w:val="right"/>
+            </w:pPr>
+            <w:r>
+              <w:t xml:space="preserve">    Does the household have any heat or air conditioning costs (any time of year), or received Fuel Assistance in the last 12 months?</w:t>
+            </w:r>
+          </w:p>
+        </w:tc>
+        <w:tc>
+          <w:tcPr>
+            <w:tcW w:w="3898" w:type="dxa"/>
+            <w:tcBorders>
+              <w:top w:val="nil"/>
+              <w:left w:val="nil"/>
+              <w:bottom w:val="nil"/>
+              <w:right w:val="nil"/>
+            </w:tcBorders>
+            <w:shd w:val="clear" w:color="auto" w:fill="auto"/>
+          </w:tcPr>
+          <w:p>
+            <w:pPr>
+              <w:spacing w:after="0" w:line="240" w:lineRule="auto"/>
+            </w:pPr>
+            <w:r>
+              <w:t xml:space="preserve">{{ paysAC </w:t>
+            </w:r>
+            <w:r>
+              <w:rPr>
+                <w:sz w:val="26"/>
+              </w:rPr>
+              <w:t>}}</w:t>
+            </w:r>
+          </w:p>
+        </w:tc>
+      </w:tr>
+      <w:tr>
+        <w:tc>
+          <w:tcPr>
+            <w:tcW w:w="5418" w:type="dxa"/>
+            <w:tcBorders>
+              <w:top w:val="nil"/>
+              <w:left w:val="nil"/>
+              <w:bottom w:val="nil"/>
+              <w:right w:val="nil"/>
+            </w:tcBorders>
+            <w:shd w:val="clear" w:color="auto" w:fill="auto"/>
+          </w:tcPr>
+          <w:p>
+            <w:pPr>
+              <w:spacing w:after="0" w:line="240" w:lineRule="auto"/>
+              <w:jc w:val="right"/>
+            </w:pPr>
+            <w:r>
+              <w:t xml:space="preserve">    Does the household pay for electricity for non-heating purposes or for trash collection?</w:t>
+            </w:r>
+          </w:p>
+        </w:tc>
+        <w:tc>
+          <w:tcPr>
+            <w:tcW w:w="3898" w:type="dxa"/>
+            <w:tcBorders>
+              <w:top w:val="nil"/>
+              <w:left w:val="nil"/>
+              <w:bottom w:val="nil"/>
+              <w:right w:val="nil"/>
+            </w:tcBorders>
+            <w:shd w:val="clear" w:color="auto" w:fill="auto"/>
+          </w:tcPr>
+          <w:p>
+            <w:pPr>
+              <w:spacing w:after="0" w:line="240" w:lineRule="auto"/>
+            </w:pPr>
+            <w:r>
+              <w:t>{{ paysElec }}</w:t>
+            </w:r>
+          </w:p>
+        </w:tc>
+      </w:tr>
+      <w:tr>
+        <w:tc>
+          <w:tcPr>
+            <w:tcW w:w="5418" w:type="dxa"/>
+            <w:tcBorders>
+              <w:top w:val="nil"/>
+              <w:left w:val="nil"/>
+              <w:bottom w:val="nil"/>
+              <w:right w:val="nil"/>
+            </w:tcBorders>
+            <w:shd w:val="clear" w:color="auto" w:fill="auto"/>
+          </w:tcPr>
+          <w:p>
+            <w:pPr>
+              <w:spacing w:after="0" w:line="240" w:lineRule="auto"/>
+              <w:jc w:val="right"/>
+            </w:pPr>
+            <w:r>
+              <w:t xml:space="preserve">    Does the household pay for its own telephone service?</w:t>
+            </w:r>
+          </w:p>
+        </w:tc>
+        <w:tc>
+          <w:tcPr>
+            <w:tcW w:w="3898" w:type="dxa"/>
+            <w:tcBorders>
+              <w:top w:val="nil"/>
+              <w:left w:val="nil"/>
+              <w:bottom w:val="nil"/>
+              <w:right w:val="nil"/>
+            </w:tcBorders>
+            <w:shd w:val="clear" w:color="auto" w:fill="auto"/>
+          </w:tcPr>
+          <w:p>
+            <w:pPr>
+              <w:spacing w:after="0" w:line="240" w:lineRule="auto"/>
+            </w:pPr>
+            <w:r>
+              <w:t>{{ paysTelephone }}</w:t>
+            </w:r>
+          </w:p>
+        </w:tc>
+      </w:tr>
+      <w:tr>
+        <w:tc>
+          <w:tcPr>
+            <w:tcW w:w="5418" w:type="dxa"/>
+            <w:tcBorders>
+              <w:top w:val="nil"/>
+              <w:left w:val="nil"/>
+              <w:bottom w:val="nil"/>
+              <w:right w:val="nil"/>
+            </w:tcBorders>
+            <w:shd w:val="clear" w:color="auto" w:fill="auto"/>
+          </w:tcPr>
+          <w:p>
+            <w:pPr>
+              <w:spacing w:after="0" w:line="240" w:lineRule="auto"/>
+              <w:jc w:val="right"/>
               <w:rPr>
                 <w:i/>
               </w:rPr>
-              <w:t>) }}</w:t>
-            </w:r>
-          </w:p>
-        </w:tc>
-      </w:tr>
-      <w:tr>
-        <w:tc>
-          <w:tcPr>
-            <w:tcW w:w="5597" w:type="dxa"/>
-            <w:tcBorders>
-              <w:top w:val="nil"/>
-              <w:left w:val="nil"/>
-              <w:bottom w:val="nil"/>
-              <w:right w:val="nil"/>
-            </w:tcBorders>
-            <w:shd w:val="clear" w:color="auto" w:fill="auto"/>
-          </w:tcPr>
-          <w:p>
-            <w:pPr>
-              <w:spacing w:after="0" w:line="240" w:lineRule="auto"/>
-              <w:jc w:val="right"/>
+            </w:pPr>
+            <w:r>
+              <w:t xml:space="preserve">    </w:t>
+            </w:r>
+            <w:r>
               <w:rPr>
                 <w:i/>
               </w:rPr>
-            </w:pPr>
-            <w:r>
-              <w:rPr>
-                <w:i/>
-              </w:rPr>
-              <w:t xml:space="preserve">  UTILITY CALCULATIONS</w:t>
-            </w:r>
-          </w:p>
-        </w:tc>
-        <w:tc>
-          <w:tcPr>
-            <w:tcW w:w="1980" w:type="dxa"/>
-            <w:tcBorders>
-              <w:top w:val="nil"/>
-              <w:left w:val="nil"/>
-              <w:bottom w:val="nil"/>
-              <w:right w:val="nil"/>
-            </w:tcBorders>
-            <w:shd w:val="clear" w:color="auto" w:fill="auto"/>
-          </w:tcPr>
-          <w:p>
-            <w:pPr>
-              <w:spacing w:after="0" w:line="240" w:lineRule="auto"/>
-            </w:pPr>
-          </w:p>
-        </w:tc>
-      </w:tr>
-      <w:tr>
-        <w:tc>
-          <w:tcPr>
-            <w:tcW w:w="5597" w:type="dxa"/>
-            <w:tcBorders>
-              <w:top w:val="nil"/>
-              <w:left w:val="nil"/>
-              <w:bottom w:val="nil"/>
-              <w:right w:val="nil"/>
-            </w:tcBorders>
-            <w:shd w:val="clear" w:color="auto" w:fill="auto"/>
-          </w:tcPr>
-          <w:p>
-            <w:pPr>
-              <w:spacing w:after="0" w:line="240" w:lineRule="auto"/>
-              <w:jc w:val="right"/>
-            </w:pPr>
-            <w:r>
-              <w:t xml:space="preserve">    Does the household have any heat or air conditioning costs (any time of year), or received Fuel Assistance in the last 12 months?</w:t>
-            </w:r>
-          </w:p>
-        </w:tc>
-        <w:tc>
-          <w:tcPr>
-            <w:tcW w:w="1980" w:type="dxa"/>
-            <w:tcBorders>
-              <w:top w:val="nil"/>
-              <w:left w:val="nil"/>
-              <w:bottom w:val="nil"/>
-              <w:right w:val="nil"/>
-            </w:tcBorders>
-            <w:shd w:val="clear" w:color="auto" w:fill="auto"/>
-          </w:tcPr>
-          <w:p>
-            <w:pPr>
-              <w:spacing w:after="0" w:line="240" w:lineRule="auto"/>
-            </w:pPr>
-            <w:proofErr w:type="gramStart"/>
-            <w:r>
-              <w:t xml:space="preserve">{{ </w:t>
-            </w:r>
-            <w:proofErr w:type="spellStart"/>
-            <w:r>
-              <w:t>paysAC</w:t>
-            </w:r>
-            <w:proofErr w:type="spellEnd"/>
-            <w:proofErr w:type="gramEnd"/>
-            <w:r>
-              <w:t xml:space="preserve"> </w:t>
-            </w:r>
-            <w:r>
-              <w:rPr>
-                <w:sz w:val="26"/>
-              </w:rPr>
-              <w:t>}}</w:t>
-            </w:r>
-          </w:p>
-        </w:tc>
-      </w:tr>
-      <w:tr>
-        <w:tc>
-          <w:tcPr>
-            <w:tcW w:w="5597" w:type="dxa"/>
-            <w:tcBorders>
-              <w:top w:val="nil"/>
-              <w:left w:val="nil"/>
-              <w:bottom w:val="nil"/>
-              <w:right w:val="nil"/>
-            </w:tcBorders>
-            <w:shd w:val="clear" w:color="auto" w:fill="auto"/>
-          </w:tcPr>
-          <w:p>
-            <w:pPr>
-              <w:spacing w:after="0" w:line="240" w:lineRule="auto"/>
-              <w:jc w:val="right"/>
-            </w:pPr>
-            <w:r>
-              <w:t xml:space="preserve">    Does the household pay for electricity for non-heating purposes or for trash collection?</w:t>
-            </w:r>
-          </w:p>
-        </w:tc>
-        <w:tc>
-          <w:tcPr>
-            <w:tcW w:w="1980" w:type="dxa"/>
-            <w:tcBorders>
-              <w:top w:val="nil"/>
-              <w:left w:val="nil"/>
-              <w:bottom w:val="nil"/>
-              <w:right w:val="nil"/>
-            </w:tcBorders>
-            <w:shd w:val="clear" w:color="auto" w:fill="auto"/>
-          </w:tcPr>
-          <w:p>
-            <w:pPr>
-              <w:spacing w:after="0" w:line="240" w:lineRule="auto"/>
-            </w:pPr>
-            <w:proofErr w:type="gramStart"/>
-            <w:r>
-              <w:t xml:space="preserve">{{ </w:t>
-            </w:r>
-            <w:proofErr w:type="spellStart"/>
-            <w:r>
-              <w:t>paysElec</w:t>
-            </w:r>
-            <w:proofErr w:type="spellEnd"/>
-            <w:proofErr w:type="gramEnd"/>
-            <w:r>
-              <w:t xml:space="preserve"> }}</w:t>
-            </w:r>
-          </w:p>
-        </w:tc>
-      </w:tr>
-      <w:tr>
-        <w:tc>
-          <w:tcPr>
-            <w:tcW w:w="5597" w:type="dxa"/>
-            <w:tcBorders>
-              <w:top w:val="nil"/>
-              <w:left w:val="nil"/>
-              <w:bottom w:val="nil"/>
-              <w:right w:val="nil"/>
-            </w:tcBorders>
-            <w:shd w:val="clear" w:color="auto" w:fill="auto"/>
-          </w:tcPr>
-          <w:p>
-            <w:pPr>
-              <w:spacing w:after="0" w:line="240" w:lineRule="auto"/>
-              <w:jc w:val="right"/>
-            </w:pPr>
-            <w:r>
-              <w:t xml:space="preserve">    Does the household pay for its own telephone service?</w:t>
-            </w:r>
-          </w:p>
-        </w:tc>
-        <w:tc>
-          <w:tcPr>
-            <w:tcW w:w="1980" w:type="dxa"/>
-            <w:tcBorders>
-              <w:top w:val="nil"/>
-              <w:left w:val="nil"/>
-              <w:bottom w:val="nil"/>
-              <w:right w:val="nil"/>
-            </w:tcBorders>
-            <w:shd w:val="clear" w:color="auto" w:fill="auto"/>
-          </w:tcPr>
-          <w:p>
-            <w:pPr>
-              <w:spacing w:after="0" w:line="240" w:lineRule="auto"/>
-            </w:pPr>
-            <w:proofErr w:type="gramStart"/>
-            <w:r>
-              <w:t xml:space="preserve">{{ </w:t>
-            </w:r>
-            <w:proofErr w:type="spellStart"/>
-            <w:r>
-              <w:t>paysTelephone</w:t>
-            </w:r>
-            <w:proofErr w:type="spellEnd"/>
-            <w:proofErr w:type="gramEnd"/>
-            <w:r>
-              <w:t xml:space="preserve"> }}</w:t>
-            </w:r>
-          </w:p>
-        </w:tc>
-      </w:tr>
-      <w:tr>
-        <w:tc>
-          <w:tcPr>
-            <w:tcW w:w="5597" w:type="dxa"/>
-            <w:tcBorders>
-              <w:top w:val="nil"/>
-              <w:left w:val="nil"/>
-              <w:bottom w:val="nil"/>
-              <w:right w:val="nil"/>
-            </w:tcBorders>
-            <w:shd w:val="clear" w:color="auto" w:fill="auto"/>
-          </w:tcPr>
-          <w:p>
-            <w:pPr>
-              <w:spacing w:after="0" w:line="240" w:lineRule="auto"/>
-              <w:jc w:val="right"/>
-              <w:rPr>
-                <w:i/>
-              </w:rPr>
-            </w:pPr>
-            <w:r>
-              <w:t xml:space="preserve">    </w:t>
-            </w:r>
-            <w:r>
-              <w:rPr>
-                <w:i/>
-              </w:rPr>
               <w:t>Utility Status</w:t>
             </w:r>
           </w:p>
         </w:tc>
         <w:tc>
           <w:tcPr>
-            <w:tcW w:w="1980" w:type="dxa"/>
-            <w:tcBorders>
-              <w:top w:val="nil"/>
-              <w:left w:val="nil"/>
-              <w:bottom w:val="nil"/>
-              <w:right w:val="nil"/>
-            </w:tcBorders>
-            <w:shd w:val="clear" w:color="auto" w:fill="auto"/>
-          </w:tcPr>
-          <w:p>
-            <w:pPr>
-              <w:spacing w:after="0" w:line="240" w:lineRule="auto"/>
-            </w:pPr>
-            <w:proofErr w:type="gramStart"/>
-            <w:r>
-              <w:t xml:space="preserve">{{ </w:t>
-            </w:r>
-            <w:proofErr w:type="spellStart"/>
-            <w:r>
-              <w:t>UtilStatus</w:t>
-            </w:r>
-            <w:proofErr w:type="spellEnd"/>
-            <w:proofErr w:type="gramEnd"/>
-            <w:r>
-              <w:t xml:space="preserve"> }}</w:t>
-            </w:r>
-          </w:p>
-        </w:tc>
-      </w:tr>
-      <w:tr>
-        <w:tc>
-          <w:tcPr>
-            <w:tcW w:w="5597" w:type="dxa"/>
+            <w:tcW w:w="3898" w:type="dxa"/>
+            <w:tcBorders>
+              <w:top w:val="nil"/>
+              <w:left w:val="nil"/>
+              <w:bottom w:val="nil"/>
+              <w:right w:val="nil"/>
+            </w:tcBorders>
+            <w:shd w:val="clear" w:color="auto" w:fill="auto"/>
+          </w:tcPr>
+          <w:p>
+            <w:pPr>
+              <w:spacing w:after="0" w:line="240" w:lineRule="auto"/>
+            </w:pPr>
+            <w:r>
+              <w:t>{{ UtilStatus }}</w:t>
+            </w:r>
+          </w:p>
+        </w:tc>
+      </w:tr>
+      <w:tr>
+        <w:tc>
+          <w:tcPr>
+            <w:tcW w:w="5418" w:type="dxa"/>
             <w:tcBorders>
               <w:top w:val="nil"/>
               <w:left w:val="nil"/>
@@ -2846,51 +2392,42 @@
                 <w:i/>
                 <w:iCs/>
               </w:rPr>
-              <w:t xml:space="preserve"> STANDARD UTILITY ALLOWANCE</w:t>
-            </w:r>
-          </w:p>
-        </w:tc>
-        <w:tc>
-          <w:tcPr>
-            <w:tcW w:w="1980" w:type="dxa"/>
-            <w:tcBorders>
-              <w:top w:val="nil"/>
-              <w:left w:val="nil"/>
-              <w:bottom w:val="nil"/>
-              <w:right w:val="nil"/>
-            </w:tcBorders>
-            <w:shd w:val="clear" w:color="auto" w:fill="auto"/>
-          </w:tcPr>
-          <w:p>
-            <w:pPr>
-              <w:spacing w:after="0" w:line="240" w:lineRule="auto"/>
-            </w:pPr>
-            <w:r>
-              <w:t>$</w:t>
-            </w:r>
-            <w:proofErr w:type="gramStart"/>
-            <w:r>
-              <w:t>{{ ‘</w:t>
-            </w:r>
-            <w:proofErr w:type="gramEnd"/>
-            <w:r>
-              <w:t>{:,.0f}’.format(</w:t>
-            </w:r>
-            <w:proofErr w:type="spellStart"/>
-            <w:r>
-              <w:t>StdUtilAllowance</w:t>
-            </w:r>
-            <w:proofErr w:type="spellEnd"/>
-            <w:r>
-              <w:t>) }}</w:t>
-            </w:r>
-          </w:p>
-        </w:tc>
-      </w:tr>
-      <w:tr>
-        <w:tc>
-          <w:tcPr>
-            <w:tcW w:w="5597" w:type="dxa"/>
+              <w:t xml:space="preserve"> STANDARD UTILITY ALLO</w:t>
+            </w:r>
+            <w:r>
+              <w:rPr>
+                <w:i/>
+                <w:iCs/>
+              </w:rPr>
+              <w:t>WANCE</w:t>
+            </w:r>
+          </w:p>
+        </w:tc>
+        <w:tc>
+          <w:tcPr>
+            <w:tcW w:w="3898" w:type="dxa"/>
+            <w:tcBorders>
+              <w:top w:val="nil"/>
+              <w:left w:val="nil"/>
+              <w:bottom w:val="nil"/>
+              <w:right w:val="nil"/>
+            </w:tcBorders>
+            <w:shd w:val="clear" w:color="auto" w:fill="auto"/>
+          </w:tcPr>
+          <w:p>
+            <w:pPr>
+              <w:spacing w:after="0" w:line="240" w:lineRule="auto"/>
+            </w:pPr>
+            <w:r>
+              <w:t>${{ ‘{:,.0f}’.format(StdUtilAllowance) }}</w:t>
+            </w:r>
+          </w:p>
+        </w:tc>
+      </w:tr>
+      <w:tr>
+        <w:tc>
+          <w:tcPr>
+            <w:tcW w:w="5418" w:type="dxa"/>
             <w:tcBorders>
               <w:top w:val="nil"/>
               <w:left w:val="nil"/>
@@ -2908,80 +2445,308 @@
               <w:rPr>
                 <w:i/>
               </w:rPr>
-              <w:t>3-2-A-</w:t>
-            </w:r>
-            <w:proofErr w:type="gramStart"/>
+              <w:t>3-2-A-c.(a + b) TOTAL MONTHLY SHELTER COSTS:</w:t>
+            </w:r>
+          </w:p>
+        </w:tc>
+        <w:tc>
+          <w:tcPr>
+            <w:tcW w:w="3898" w:type="dxa"/>
+            <w:tcBorders>
+              <w:top w:val="nil"/>
+              <w:left w:val="nil"/>
+              <w:bottom w:val="nil"/>
+              <w:right w:val="nil"/>
+            </w:tcBorders>
+            <w:shd w:val="clear" w:color="auto" w:fill="auto"/>
+          </w:tcPr>
+          <w:p>
+            <w:pPr>
+              <w:spacing w:after="0" w:line="240" w:lineRule="auto"/>
+            </w:pPr>
             <w:r>
               <w:rPr>
                 <w:i/>
               </w:rPr>
-              <w:t>c.(</w:t>
-            </w:r>
-            <w:proofErr w:type="gramEnd"/>
+              <w:t>${{ ‘{:,.0f}’.format(TotShelterCosts) }}</w:t>
+            </w:r>
+          </w:p>
+        </w:tc>
+      </w:tr>
+      <w:tr>
+        <w:tc>
+          <w:tcPr>
+            <w:tcW w:w="5418" w:type="dxa"/>
+            <w:tcBorders>
+              <w:top w:val="nil"/>
+              <w:left w:val="nil"/>
+              <w:bottom w:val="nil"/>
+              <w:right w:val="nil"/>
+            </w:tcBorders>
+            <w:shd w:val="clear" w:color="auto" w:fill="auto"/>
+          </w:tcPr>
+          <w:p>
+            <w:pPr>
+              <w:spacing w:after="0" w:line="240" w:lineRule="auto"/>
+              <w:jc w:val="right"/>
+            </w:pPr>
+            <w:r>
+              <w:t xml:space="preserve">   50% of Adjusted Income</w:t>
+            </w:r>
+          </w:p>
+        </w:tc>
+        <w:tc>
+          <w:tcPr>
+            <w:tcW w:w="3898" w:type="dxa"/>
+            <w:tcBorders>
+              <w:top w:val="nil"/>
+              <w:left w:val="nil"/>
+              <w:bottom w:val="nil"/>
+              <w:right w:val="nil"/>
+            </w:tcBorders>
+            <w:shd w:val="clear" w:color="auto" w:fill="auto"/>
+          </w:tcPr>
+          <w:p>
+            <w:pPr>
+              <w:spacing w:after="0" w:line="240" w:lineRule="auto"/>
+            </w:pPr>
+            <w:r>
+              <w:t>${{ ‘{:,.0f}’.format(FiftyPctAdjIC) }}</w:t>
+            </w:r>
+          </w:p>
+        </w:tc>
+      </w:tr>
+      <w:tr>
+        <w:tc>
+          <w:tcPr>
+            <w:tcW w:w="5418" w:type="dxa"/>
+            <w:tcBorders>
+              <w:top w:val="nil"/>
+              <w:left w:val="nil"/>
+              <w:bottom w:val="nil"/>
+              <w:right w:val="nil"/>
+            </w:tcBorders>
+            <w:shd w:val="clear" w:color="auto" w:fill="auto"/>
+          </w:tcPr>
+          <w:p>
+            <w:pPr>
+              <w:spacing w:after="0" w:line="240" w:lineRule="auto"/>
+              <w:jc w:val="right"/>
+            </w:pPr>
+            <w:r>
+              <w:t xml:space="preserve">   Shelter deduction in excess of</w:t>
+            </w:r>
+            <w:r>
+              <w:t xml:space="preserve"> 50% of adjusted income</w:t>
+            </w:r>
+          </w:p>
+        </w:tc>
+        <w:tc>
+          <w:tcPr>
+            <w:tcW w:w="3898" w:type="dxa"/>
+            <w:tcBorders>
+              <w:top w:val="nil"/>
+              <w:left w:val="nil"/>
+              <w:bottom w:val="nil"/>
+              <w:right w:val="nil"/>
+            </w:tcBorders>
+            <w:shd w:val="clear" w:color="auto" w:fill="auto"/>
+          </w:tcPr>
+          <w:p>
+            <w:pPr>
+              <w:spacing w:after="0" w:line="240" w:lineRule="auto"/>
+            </w:pPr>
+            <w:r>
+              <w:t>${{ ‘{:,.0f}’.format(ShelterDedExcessFiftyPct) }}</w:t>
+            </w:r>
+          </w:p>
+        </w:tc>
+      </w:tr>
+      <w:tr>
+        <w:tc>
+          <w:tcPr>
+            <w:tcW w:w="5418" w:type="dxa"/>
+            <w:tcBorders>
+              <w:top w:val="nil"/>
+              <w:left w:val="nil"/>
+              <w:bottom w:val="nil"/>
+              <w:right w:val="nil"/>
+            </w:tcBorders>
+            <w:shd w:val="clear" w:color="auto" w:fill="auto"/>
+          </w:tcPr>
+          <w:p>
+            <w:pPr>
+              <w:spacing w:after="0" w:line="240" w:lineRule="auto"/>
+              <w:jc w:val="right"/>
+            </w:pPr>
+            <w:r>
+              <w:t xml:space="preserve">   Cap (not applicable to elderly / disabled households)</w:t>
+            </w:r>
+          </w:p>
+        </w:tc>
+        <w:tc>
+          <w:tcPr>
+            <w:tcW w:w="3898" w:type="dxa"/>
+            <w:tcBorders>
+              <w:top w:val="nil"/>
+              <w:left w:val="nil"/>
+              <w:bottom w:val="nil"/>
+              <w:right w:val="nil"/>
+            </w:tcBorders>
+            <w:shd w:val="clear" w:color="auto" w:fill="auto"/>
+          </w:tcPr>
+          <w:p>
+            <w:pPr>
+              <w:spacing w:after="0" w:line="240" w:lineRule="auto"/>
+            </w:pPr>
+            <w:r>
+              <w:t>${{ ‘{:,.0f}’.format(CapShelterDed) }}</w:t>
+            </w:r>
+          </w:p>
+        </w:tc>
+      </w:tr>
+      <w:tr>
+        <w:tc>
+          <w:tcPr>
+            <w:tcW w:w="5418" w:type="dxa"/>
+            <w:tcBorders>
+              <w:top w:val="nil"/>
+              <w:left w:val="nil"/>
+              <w:bottom w:val="nil"/>
+              <w:right w:val="nil"/>
+            </w:tcBorders>
+            <w:shd w:val="clear" w:color="auto" w:fill="B3E7AF"/>
+          </w:tcPr>
+          <w:p>
+            <w:pPr>
+              <w:spacing w:after="0" w:line="240" w:lineRule="auto"/>
+            </w:pPr>
+            <w:r>
+              <w:t>3-2-A. Monthly Shelter Deduction (</w:t>
+            </w:r>
             <w:r>
               <w:rPr>
                 <w:i/>
               </w:rPr>
-              <w:t>a + b) TOTAL MONTHLY SHELTER COSTS:</w:t>
-            </w:r>
-          </w:p>
-        </w:tc>
-        <w:tc>
-          <w:tcPr>
-            <w:tcW w:w="1980" w:type="dxa"/>
-            <w:tcBorders>
-              <w:top w:val="nil"/>
-              <w:left w:val="nil"/>
-              <w:bottom w:val="nil"/>
-              <w:right w:val="nil"/>
-            </w:tcBorders>
-            <w:shd w:val="clear" w:color="auto" w:fill="auto"/>
-          </w:tcPr>
-          <w:p>
-            <w:pPr>
-              <w:spacing w:after="0" w:line="240" w:lineRule="auto"/>
-            </w:pPr>
-            <w:r>
-              <w:rPr>
-                <w:i/>
-              </w:rPr>
-              <w:t>$</w:t>
-            </w:r>
-            <w:proofErr w:type="gramStart"/>
-            <w:r>
-              <w:rPr>
-                <w:i/>
-              </w:rPr>
-              <w:t>{{ ‘</w:t>
-            </w:r>
-            <w:proofErr w:type="gramEnd"/>
-            <w:r>
-              <w:rPr>
-                <w:i/>
-              </w:rPr>
-              <w:t>{:,.0f}’.format(</w:t>
-            </w:r>
-            <w:proofErr w:type="spellStart"/>
-            <w:r>
-              <w:rPr>
-                <w:i/>
-              </w:rPr>
-              <w:t>TotShelterCosts</w:t>
-            </w:r>
-            <w:proofErr w:type="spellEnd"/>
-            <w:r>
-              <w:rPr>
-                <w:i/>
-              </w:rPr>
-              <w:t>) }}</w:t>
-            </w:r>
-          </w:p>
-        </w:tc>
-      </w:tr>
-      <w:tr>
-        <w:tc>
-          <w:tcPr>
-            <w:tcW w:w="5597" w:type="dxa"/>
+              <w:t>3-2-A-c Capped)</w:t>
+            </w:r>
+          </w:p>
+        </w:tc>
+        <w:tc>
+          <w:tcPr>
+            <w:tcW w:w="3898" w:type="dxa"/>
+            <w:tcBorders>
+              <w:top w:val="nil"/>
+              <w:left w:val="nil"/>
+              <w:bottom w:val="nil"/>
+              <w:right w:val="nil"/>
+            </w:tcBorders>
+            <w:shd w:val="clear" w:color="auto" w:fill="B3E7AF"/>
+          </w:tcPr>
+          <w:p>
+            <w:pPr>
+              <w:spacing w:after="0" w:line="240" w:lineRule="auto"/>
+            </w:pPr>
+            <w:r>
+              <w:t>${{ ‘{:,.0f}’.format(ShelterDedRes</w:t>
+            </w:r>
+            <w:r>
+              <w:t>ult) }}</w:t>
+            </w:r>
+          </w:p>
+        </w:tc>
+      </w:tr>
+      <w:tr>
+        <w:tc>
+          <w:tcPr>
+            <w:tcW w:w="5418" w:type="dxa"/>
+            <w:tcBorders>
+              <w:top w:val="nil"/>
+              <w:left w:val="nil"/>
+              <w:bottom w:val="nil"/>
+              <w:right w:val="nil"/>
+            </w:tcBorders>
+            <w:shd w:val="clear" w:color="auto" w:fill="B3E7AF"/>
+          </w:tcPr>
+          <w:p>
+            <w:pPr>
+              <w:spacing w:after="0" w:line="240" w:lineRule="auto"/>
+            </w:pPr>
+            <w:r>
+              <w:t>3-2-B. Monthly Homeless Deduction</w:t>
+            </w:r>
+          </w:p>
+        </w:tc>
+        <w:tc>
+          <w:tcPr>
+            <w:tcW w:w="3898" w:type="dxa"/>
+            <w:tcBorders>
+              <w:top w:val="nil"/>
+              <w:left w:val="nil"/>
+              <w:bottom w:val="nil"/>
+              <w:right w:val="nil"/>
+            </w:tcBorders>
+            <w:shd w:val="clear" w:color="auto" w:fill="B3E7AF"/>
+          </w:tcPr>
+          <w:p>
+            <w:pPr>
+              <w:spacing w:after="0" w:line="240" w:lineRule="auto"/>
+            </w:pPr>
+            <w:r>
+              <w:t>${{ ‘{:,.0f}’.format(HomelessDed) }}</w:t>
+            </w:r>
+          </w:p>
+        </w:tc>
+      </w:tr>
+      <w:tr>
+        <w:tc>
+          <w:tcPr>
+            <w:tcW w:w="5418" w:type="dxa"/>
+            <w:tcBorders>
+              <w:top w:val="nil"/>
+              <w:left w:val="nil"/>
+              <w:bottom w:val="nil"/>
+              <w:right w:val="nil"/>
+            </w:tcBorders>
+            <w:shd w:val="clear" w:color="auto" w:fill="A7E8FF"/>
+          </w:tcPr>
+          <w:p>
+            <w:pPr>
+              <w:spacing w:after="0" w:line="240" w:lineRule="auto"/>
+              <w:rPr>
+                <w:b/>
+              </w:rPr>
+            </w:pPr>
+            <w:r>
+              <w:rPr>
+                <w:b/>
+              </w:rPr>
+              <w:t>3-3. Net Income Calculation</w:t>
+            </w:r>
+          </w:p>
+        </w:tc>
+        <w:tc>
+          <w:tcPr>
+            <w:tcW w:w="3898" w:type="dxa"/>
+            <w:tcBorders>
+              <w:top w:val="nil"/>
+              <w:left w:val="nil"/>
+              <w:bottom w:val="nil"/>
+              <w:right w:val="nil"/>
+            </w:tcBorders>
+            <w:shd w:val="clear" w:color="auto" w:fill="A7E8FF"/>
+          </w:tcPr>
+          <w:p>
+            <w:pPr>
+              <w:spacing w:after="0" w:line="240" w:lineRule="auto"/>
+            </w:pPr>
+          </w:p>
+        </w:tc>
+      </w:tr>
+      <w:tr>
+        <w:tc>
+          <w:tcPr>
+            <w:tcW w:w="5418" w:type="dxa"/>
             <w:tcBorders>
               <w:top w:val="nil"/>
               <w:left w:val="nil"/>
@@ -2996,52 +2761,35 @@
               <w:jc w:val="right"/>
             </w:pPr>
             <w:r>
-              <w:lastRenderedPageBreak/>
-              <w:t xml:space="preserve">   50% of Adjusted Income</w:t>
-            </w:r>
-          </w:p>
-        </w:tc>
-        <w:tc>
-          <w:tcPr>
-            <w:tcW w:w="1980" w:type="dxa"/>
-            <w:tcBorders>
-              <w:top w:val="nil"/>
-              <w:left w:val="nil"/>
-              <w:bottom w:val="nil"/>
-              <w:right w:val="nil"/>
-            </w:tcBorders>
-            <w:shd w:val="clear" w:color="auto" w:fill="auto"/>
-          </w:tcPr>
-          <w:p>
-            <w:pPr>
-              <w:spacing w:after="0" w:line="240" w:lineRule="auto"/>
-            </w:pPr>
-            <w:r>
-              <w:t>$</w:t>
-            </w:r>
-            <w:proofErr w:type="gramStart"/>
-            <w:r>
-              <w:t>{{ ‘</w:t>
-            </w:r>
-            <w:proofErr w:type="gramEnd"/>
-            <w:r>
-              <w:t>{:,.0f}’.format(</w:t>
-            </w:r>
-            <w:proofErr w:type="spellStart"/>
-            <w:r>
-              <w:t>FiftyPctAdjIC</w:t>
-            </w:r>
-            <w:proofErr w:type="spellEnd"/>
-            <w:r>
-              <w:t>) }}</w:t>
-            </w:r>
-          </w:p>
-        </w:tc>
-      </w:tr>
-      <w:tr>
-        <w:tc>
-          <w:tcPr>
-            <w:tcW w:w="5597" w:type="dxa"/>
+              <w:t xml:space="preserve">  Preliminary Adjusted Income (3.1.E.)</w:t>
+            </w:r>
+          </w:p>
+        </w:tc>
+        <w:tc>
+          <w:tcPr>
+            <w:tcW w:w="3898" w:type="dxa"/>
+            <w:tcBorders>
+              <w:top w:val="nil"/>
+              <w:left w:val="nil"/>
+              <w:bottom w:val="nil"/>
+              <w:right w:val="nil"/>
+            </w:tcBorders>
+            <w:shd w:val="clear" w:color="auto" w:fill="auto"/>
+          </w:tcPr>
+          <w:p>
+            <w:pPr>
+              <w:spacing w:after="0" w:line="240" w:lineRule="auto"/>
+            </w:pPr>
+            <w:r>
+              <w:t xml:space="preserve">   ${{ ‘{:,.0f}’.format(PreAdjAfterDed) }}</w:t>
+            </w:r>
+          </w:p>
+        </w:tc>
+      </w:tr>
+      <w:tr>
+        <w:tc>
+          <w:tcPr>
+            <w:tcW w:w="5418" w:type="dxa"/>
             <w:tcBorders>
               <w:top w:val="nil"/>
               <w:left w:val="nil"/>
@@ -3056,59 +2804,38 @@
               <w:jc w:val="right"/>
             </w:pPr>
             <w:r>
-              <w:t xml:space="preserve">   Shelter deduction </w:t>
-            </w:r>
-            <w:proofErr w:type="gramStart"/>
-            <w:r>
-              <w:t>in excess of</w:t>
-            </w:r>
-            <w:proofErr w:type="gramEnd"/>
-            <w:r>
-              <w:t xml:space="preserve"> 50% of adjusted income</w:t>
-            </w:r>
-          </w:p>
-        </w:tc>
-        <w:tc>
-          <w:tcPr>
-            <w:tcW w:w="1980" w:type="dxa"/>
-            <w:tcBorders>
-              <w:top w:val="nil"/>
-              <w:left w:val="nil"/>
-              <w:bottom w:val="nil"/>
-              <w:right w:val="nil"/>
-            </w:tcBorders>
-            <w:shd w:val="clear" w:color="auto" w:fill="auto"/>
-          </w:tcPr>
-          <w:p>
-            <w:pPr>
-              <w:spacing w:after="0" w:line="240" w:lineRule="auto"/>
-            </w:pPr>
-            <w:r>
-              <w:t>$</w:t>
-            </w:r>
-            <w:proofErr w:type="gramStart"/>
-            <w:r>
-              <w:t>{{ ‘</w:t>
-            </w:r>
-            <w:proofErr w:type="gramEnd"/>
-            <w:r>
-              <w:t>{:,.0f}’.format(</w:t>
-            </w:r>
-            <w:proofErr w:type="spellStart"/>
-            <w:r>
-              <w:t>ShelterDedExcessFiftyPct</w:t>
-            </w:r>
-            <w:proofErr w:type="spellEnd"/>
-            <w:r>
-              <w:t>) }}</w:t>
-            </w:r>
-          </w:p>
-        </w:tc>
-      </w:tr>
-      <w:tr>
-        <w:tc>
-          <w:tcPr>
-            <w:tcW w:w="5597" w:type="dxa"/>
+              <w:t xml:space="preserve">  Allowable Homeless Deduction (3-2-B.)</w:t>
+            </w:r>
+          </w:p>
+        </w:tc>
+        <w:tc>
+          <w:tcPr>
+            <w:tcW w:w="3898" w:type="dxa"/>
+            <w:tcBorders>
+              <w:top w:val="nil"/>
+              <w:left w:val="nil"/>
+              <w:bottom w:val="nil"/>
+              <w:right w:val="nil"/>
+            </w:tcBorders>
+            <w:shd w:val="clear" w:color="auto" w:fill="auto"/>
+          </w:tcPr>
+          <w:p>
+            <w:pPr>
+              <w:spacing w:after="0" w:line="240" w:lineRule="auto"/>
+            </w:pPr>
+            <w:r>
+              <w:t>-  ${{ ‘</w:t>
+            </w:r>
+            <w:r>
+              <w:t>{:,.0f}’.format(HomelessDed) }}</w:t>
+            </w:r>
+          </w:p>
+        </w:tc>
+      </w:tr>
+      <w:tr>
+        <w:tc>
+          <w:tcPr>
+            <w:tcW w:w="5418" w:type="dxa"/>
             <w:tcBorders>
               <w:top w:val="nil"/>
               <w:left w:val="nil"/>
@@ -3123,51 +2850,38 @@
               <w:jc w:val="right"/>
             </w:pPr>
             <w:r>
-              <w:t xml:space="preserve">   Cap (not applicable to elderly / disabled households)</w:t>
-            </w:r>
-          </w:p>
-        </w:tc>
-        <w:tc>
-          <w:tcPr>
-            <w:tcW w:w="1980" w:type="dxa"/>
-            <w:tcBorders>
-              <w:top w:val="nil"/>
-              <w:left w:val="nil"/>
-              <w:bottom w:val="nil"/>
-              <w:right w:val="nil"/>
-            </w:tcBorders>
-            <w:shd w:val="clear" w:color="auto" w:fill="auto"/>
-          </w:tcPr>
-          <w:p>
-            <w:pPr>
-              <w:spacing w:after="0" w:line="240" w:lineRule="auto"/>
-            </w:pPr>
-            <w:r>
-              <w:t>$</w:t>
-            </w:r>
-            <w:proofErr w:type="gramStart"/>
-            <w:r>
-              <w:t>{{ ‘</w:t>
-            </w:r>
-            <w:proofErr w:type="gramEnd"/>
-            <w:r>
-              <w:t>{:,.0f}’.format(</w:t>
-            </w:r>
-            <w:proofErr w:type="spellStart"/>
-            <w:r>
-              <w:t>CapShelterDed</w:t>
-            </w:r>
-            <w:proofErr w:type="spellEnd"/>
-            <w:r>
-              <w:t>) }}</w:t>
-            </w:r>
-          </w:p>
-        </w:tc>
-      </w:tr>
-      <w:tr>
-        <w:tc>
-          <w:tcPr>
-            <w:tcW w:w="5597" w:type="dxa"/>
+              <w:t xml:space="preserve">  Excess Shelter Expense (3-2-A.)</w:t>
+            </w:r>
+          </w:p>
+        </w:tc>
+        <w:tc>
+          <w:tcPr>
+            <w:tcW w:w="3898" w:type="dxa"/>
+            <w:tcBorders>
+              <w:top w:val="nil"/>
+              <w:left w:val="nil"/>
+              <w:bottom w:val="nil"/>
+              <w:right w:val="nil"/>
+            </w:tcBorders>
+            <w:shd w:val="clear" w:color="auto" w:fill="auto"/>
+          </w:tcPr>
+          <w:p>
+            <w:pPr>
+              <w:spacing w:after="0" w:line="240" w:lineRule="auto"/>
+            </w:pPr>
+            <w:r>
+              <w:rPr>
+                <w:u w:val="single"/>
+              </w:rPr>
+              <w:t>-  ${{ ‘{:,.0f}’.format(ShelterDedResult) }}</w:t>
+            </w:r>
+          </w:p>
+        </w:tc>
+      </w:tr>
+      <w:tr>
+        <w:tc>
+          <w:tcPr>
+            <w:tcW w:w="5418" w:type="dxa"/>
             <w:tcBorders>
               <w:top w:val="nil"/>
               <w:left w:val="nil"/>
@@ -3179,21 +2893,21 @@
           <w:p>
             <w:pPr>
               <w:spacing w:after="0" w:line="240" w:lineRule="auto"/>
-            </w:pPr>
-            <w:r>
-              <w:t>3-2-A. Monthly Shelter Deduction (</w:t>
-            </w:r>
-            <w:r>
-              <w:rPr>
-                <w:i/>
-              </w:rPr>
-              <w:t>3-2-A-c Capped)</w:t>
-            </w:r>
-          </w:p>
-        </w:tc>
-        <w:tc>
-          <w:tcPr>
-            <w:tcW w:w="1980" w:type="dxa"/>
+              <w:rPr>
+                <w:b/>
+              </w:rPr>
+            </w:pPr>
+            <w:r>
+              <w:rPr>
+                <w:b/>
+              </w:rPr>
+              <w:t>3-3-A. Monthly Net Income</w:t>
+            </w:r>
+          </w:p>
+        </w:tc>
+        <w:tc>
+          <w:tcPr>
+            <w:tcW w:w="3898" w:type="dxa"/>
             <w:tcBorders>
               <w:top w:val="nil"/>
               <w:left w:val="nil"/>
@@ -3204,402 +2918,23 @@
           </w:tcPr>
           <w:p>
             <w:pPr>
-              <w:spacing w:after="0" w:line="240" w:lineRule="auto"/>
-            </w:pPr>
-            <w:r>
-              <w:t>$</w:t>
-            </w:r>
-            <w:proofErr w:type="gramStart"/>
-            <w:r>
-              <w:t>{{ ‘</w:t>
-            </w:r>
-            <w:proofErr w:type="gramEnd"/>
-            <w:r>
-              <w:t>{:,.0f}’.format(</w:t>
-            </w:r>
-            <w:proofErr w:type="spellStart"/>
-            <w:r>
-              <w:t>ShelterDedResult</w:t>
-            </w:r>
-            <w:proofErr w:type="spellEnd"/>
-            <w:r>
-              <w:t>) }}</w:t>
-            </w:r>
-          </w:p>
-        </w:tc>
-      </w:tr>
-      <w:tr>
-        <w:tc>
-          <w:tcPr>
-            <w:tcW w:w="5597" w:type="dxa"/>
-            <w:tcBorders>
-              <w:top w:val="nil"/>
-              <w:left w:val="nil"/>
-              <w:bottom w:val="nil"/>
-              <w:right w:val="nil"/>
-            </w:tcBorders>
-            <w:shd w:val="clear" w:color="auto" w:fill="B3E7AF"/>
-          </w:tcPr>
-          <w:p>
-            <w:pPr>
-              <w:spacing w:after="0" w:line="240" w:lineRule="auto"/>
-            </w:pPr>
-            <w:r>
-              <w:t>3-2-B. Monthly Homeless Deduction</w:t>
-            </w:r>
-          </w:p>
-        </w:tc>
-        <w:tc>
-          <w:tcPr>
-            <w:tcW w:w="1980" w:type="dxa"/>
-            <w:tcBorders>
-              <w:top w:val="nil"/>
-              <w:left w:val="nil"/>
-              <w:bottom w:val="nil"/>
-              <w:right w:val="nil"/>
-            </w:tcBorders>
-            <w:shd w:val="clear" w:color="auto" w:fill="B3E7AF"/>
-          </w:tcPr>
-          <w:p>
-            <w:pPr>
-              <w:spacing w:after="0" w:line="240" w:lineRule="auto"/>
-            </w:pPr>
-            <w:r>
-              <w:t>$</w:t>
-            </w:r>
-            <w:proofErr w:type="gramStart"/>
-            <w:r>
-              <w:t>{{ ‘</w:t>
-            </w:r>
-            <w:proofErr w:type="gramEnd"/>
-            <w:r>
-              <w:t>{:,.0f}’.format(</w:t>
-            </w:r>
-            <w:proofErr w:type="spellStart"/>
-            <w:r>
-              <w:t>HomelessDed</w:t>
-            </w:r>
-            <w:proofErr w:type="spellEnd"/>
-            <w:r>
-              <w:t>) }}</w:t>
-            </w:r>
-          </w:p>
-        </w:tc>
-      </w:tr>
-      <w:tr>
-        <w:tc>
-          <w:tcPr>
-            <w:tcW w:w="5597" w:type="dxa"/>
-            <w:tcBorders>
-              <w:top w:val="nil"/>
-              <w:left w:val="nil"/>
-              <w:bottom w:val="nil"/>
-              <w:right w:val="nil"/>
-            </w:tcBorders>
-            <w:shd w:val="clear" w:color="auto" w:fill="A7E8FF"/>
-          </w:tcPr>
-          <w:p>
-            <w:pPr>
-              <w:spacing w:after="0" w:line="240" w:lineRule="auto"/>
-              <w:rPr>
-                <w:b/>
-              </w:rPr>
-            </w:pPr>
-            <w:r>
-              <w:rPr>
-                <w:b/>
-              </w:rPr>
-              <w:t>3-3. Net Income Calculation</w:t>
-            </w:r>
-          </w:p>
-        </w:tc>
-        <w:tc>
-          <w:tcPr>
-            <w:tcW w:w="1980" w:type="dxa"/>
-            <w:tcBorders>
-              <w:top w:val="nil"/>
-              <w:left w:val="nil"/>
-              <w:bottom w:val="nil"/>
-              <w:right w:val="nil"/>
-            </w:tcBorders>
-            <w:shd w:val="clear" w:color="auto" w:fill="A7E8FF"/>
-          </w:tcPr>
-          <w:p>
-            <w:pPr>
-              <w:spacing w:after="0" w:line="240" w:lineRule="auto"/>
-            </w:pPr>
-          </w:p>
-        </w:tc>
-      </w:tr>
-      <w:tr>
-        <w:tc>
-          <w:tcPr>
-            <w:tcW w:w="5597" w:type="dxa"/>
-            <w:tcBorders>
-              <w:top w:val="nil"/>
-              <w:left w:val="nil"/>
-              <w:bottom w:val="nil"/>
-              <w:right w:val="nil"/>
-            </w:tcBorders>
-            <w:shd w:val="clear" w:color="auto" w:fill="auto"/>
-          </w:tcPr>
-          <w:p>
-            <w:pPr>
-              <w:spacing w:after="0" w:line="240" w:lineRule="auto"/>
-              <w:jc w:val="right"/>
-            </w:pPr>
-            <w:r>
-              <w:t xml:space="preserve">  Preliminary Adjusted Income (3.1.E.)</w:t>
-            </w:r>
-          </w:p>
-        </w:tc>
-        <w:tc>
-          <w:tcPr>
-            <w:tcW w:w="1980" w:type="dxa"/>
-            <w:tcBorders>
-              <w:top w:val="nil"/>
-              <w:left w:val="nil"/>
-              <w:bottom w:val="nil"/>
-              <w:right w:val="nil"/>
-            </w:tcBorders>
-            <w:shd w:val="clear" w:color="auto" w:fill="auto"/>
-          </w:tcPr>
-          <w:p>
-            <w:pPr>
-              <w:spacing w:after="0" w:line="240" w:lineRule="auto"/>
-            </w:pPr>
-            <w:r>
-              <w:t xml:space="preserve">   $</w:t>
-            </w:r>
-            <w:proofErr w:type="gramStart"/>
-            <w:r>
-              <w:t>{{ ‘</w:t>
-            </w:r>
-            <w:proofErr w:type="gramEnd"/>
-            <w:r>
-              <w:t>{:,.0f}’.format(</w:t>
-            </w:r>
-            <w:proofErr w:type="spellStart"/>
-            <w:r>
-              <w:t>PreAdjAfterDed</w:t>
-            </w:r>
-            <w:proofErr w:type="spellEnd"/>
-            <w:r>
-              <w:t>) }}</w:t>
-            </w:r>
-          </w:p>
-        </w:tc>
-      </w:tr>
-      <w:tr>
-        <w:tc>
-          <w:tcPr>
-            <w:tcW w:w="5597" w:type="dxa"/>
-            <w:tcBorders>
-              <w:top w:val="nil"/>
-              <w:left w:val="nil"/>
-              <w:bottom w:val="nil"/>
-              <w:right w:val="nil"/>
-            </w:tcBorders>
-            <w:shd w:val="clear" w:color="auto" w:fill="auto"/>
-          </w:tcPr>
-          <w:p>
-            <w:pPr>
-              <w:spacing w:after="0" w:line="240" w:lineRule="auto"/>
-              <w:jc w:val="right"/>
-            </w:pPr>
-            <w:r>
-              <w:t xml:space="preserve">  Allowable Homeless Deduction (3-2-B.)</w:t>
-            </w:r>
-          </w:p>
-        </w:tc>
-        <w:tc>
-          <w:tcPr>
-            <w:tcW w:w="1980" w:type="dxa"/>
-            <w:tcBorders>
-              <w:top w:val="nil"/>
-              <w:left w:val="nil"/>
-              <w:bottom w:val="nil"/>
-              <w:right w:val="nil"/>
-            </w:tcBorders>
-            <w:shd w:val="clear" w:color="auto" w:fill="auto"/>
-          </w:tcPr>
-          <w:p>
-            <w:pPr>
-              <w:spacing w:after="0" w:line="240" w:lineRule="auto"/>
-            </w:pPr>
-            <w:r>
-              <w:t>-  $</w:t>
-            </w:r>
-            <w:proofErr w:type="gramStart"/>
-            <w:r>
-              <w:t>{{ ‘</w:t>
-            </w:r>
-            <w:proofErr w:type="gramEnd"/>
-            <w:r>
-              <w:t>{:,.0f}’.format(</w:t>
-            </w:r>
-            <w:proofErr w:type="spellStart"/>
-            <w:r>
-              <w:t>HomelessDed</w:t>
-            </w:r>
-            <w:proofErr w:type="spellEnd"/>
-            <w:r>
-              <w:t>) }}</w:t>
-            </w:r>
-          </w:p>
-        </w:tc>
-      </w:tr>
-      <w:tr>
-        <w:tc>
-          <w:tcPr>
-            <w:tcW w:w="5597" w:type="dxa"/>
-            <w:tcBorders>
-              <w:top w:val="nil"/>
-              <w:left w:val="nil"/>
-              <w:bottom w:val="nil"/>
-              <w:right w:val="nil"/>
-            </w:tcBorders>
-            <w:shd w:val="clear" w:color="auto" w:fill="auto"/>
-          </w:tcPr>
-          <w:p>
-            <w:pPr>
-              <w:spacing w:after="0" w:line="240" w:lineRule="auto"/>
-              <w:jc w:val="right"/>
-            </w:pPr>
-            <w:r>
-              <w:t xml:space="preserve">  Excess Shelter Expense (3-2-A.)</w:t>
-            </w:r>
-          </w:p>
-        </w:tc>
-        <w:tc>
-          <w:tcPr>
-            <w:tcW w:w="1980" w:type="dxa"/>
-            <w:tcBorders>
-              <w:top w:val="nil"/>
-              <w:left w:val="nil"/>
-              <w:bottom w:val="nil"/>
-              <w:right w:val="nil"/>
-            </w:tcBorders>
-            <w:shd w:val="clear" w:color="auto" w:fill="auto"/>
-          </w:tcPr>
-          <w:p>
-            <w:pPr>
-              <w:spacing w:after="0" w:line="240" w:lineRule="auto"/>
-            </w:pPr>
-            <w:r>
-              <w:rPr>
-                <w:u w:val="single"/>
-              </w:rPr>
-              <w:t>-  $</w:t>
-            </w:r>
-            <w:proofErr w:type="gramStart"/>
-            <w:r>
-              <w:rPr>
-                <w:u w:val="single"/>
-              </w:rPr>
-              <w:t>{{ ‘</w:t>
-            </w:r>
-            <w:proofErr w:type="gramEnd"/>
-            <w:r>
-              <w:rPr>
-                <w:u w:val="single"/>
-              </w:rPr>
-              <w:t>{:,.0f}’.format(</w:t>
-            </w:r>
-            <w:proofErr w:type="spellStart"/>
-            <w:r>
-              <w:rPr>
-                <w:u w:val="single"/>
-              </w:rPr>
-              <w:t>ShelterDedResult</w:t>
-            </w:r>
-            <w:proofErr w:type="spellEnd"/>
-            <w:r>
-              <w:rPr>
-                <w:u w:val="single"/>
-              </w:rPr>
-              <w:t>) }}</w:t>
-            </w:r>
-          </w:p>
-        </w:tc>
-      </w:tr>
-      <w:tr>
-        <w:tc>
-          <w:tcPr>
-            <w:tcW w:w="5597" w:type="dxa"/>
-            <w:tcBorders>
-              <w:top w:val="nil"/>
-              <w:left w:val="nil"/>
-              <w:bottom w:val="nil"/>
-              <w:right w:val="nil"/>
-            </w:tcBorders>
-            <w:shd w:val="clear" w:color="auto" w:fill="B3E7AF"/>
-          </w:tcPr>
-          <w:p>
-            <w:pPr>
-              <w:spacing w:after="0" w:line="240" w:lineRule="auto"/>
-              <w:rPr>
-                <w:b/>
-              </w:rPr>
-            </w:pPr>
-            <w:r>
-              <w:rPr>
-                <w:b/>
-              </w:rPr>
-              <w:t>3-3-A. Monthly Net Income</w:t>
-            </w:r>
-          </w:p>
-        </w:tc>
-        <w:tc>
-          <w:tcPr>
-            <w:tcW w:w="1980" w:type="dxa"/>
-            <w:tcBorders>
-              <w:top w:val="nil"/>
-              <w:left w:val="nil"/>
-              <w:bottom w:val="nil"/>
-              <w:right w:val="nil"/>
-            </w:tcBorders>
-            <w:shd w:val="clear" w:color="auto" w:fill="B3E7AF"/>
-          </w:tcPr>
-          <w:p>
-            <w:pPr>
               <w:pStyle w:val="HTMLPreformatted"/>
             </w:pPr>
-            <w:proofErr w:type="gramStart"/>
             <w:r>
               <w:rPr>
                 <w:rFonts w:asciiTheme="minorHAnsi" w:eastAsiaTheme="minorEastAsia" w:hAnsiTheme="minorHAnsi" w:cstheme="minorBidi"/>
                 <w:sz w:val="22"/>
                 <w:szCs w:val="22"/>
               </w:rPr>
-              <w:t xml:space="preserve">{{ </w:t>
-            </w:r>
-            <w:proofErr w:type="spellStart"/>
-            <w:r>
-              <w:rPr>
-                <w:rFonts w:asciiTheme="minorHAnsi" w:eastAsiaTheme="minorEastAsia" w:hAnsiTheme="minorHAnsi" w:cstheme="minorBidi"/>
-                <w:sz w:val="22"/>
-                <w:szCs w:val="22"/>
-              </w:rPr>
-              <w:t>MonthlyNICforDisplay</w:t>
-            </w:r>
-            <w:proofErr w:type="spellEnd"/>
-            <w:proofErr w:type="gramEnd"/>
-            <w:r>
-              <w:rPr>
-                <w:rFonts w:asciiTheme="minorHAnsi" w:eastAsiaTheme="minorEastAsia" w:hAnsiTheme="minorHAnsi" w:cstheme="minorBidi"/>
-                <w:sz w:val="22"/>
-                <w:szCs w:val="22"/>
-              </w:rPr>
-              <w:t xml:space="preserve"> }}</w:t>
-            </w:r>
-          </w:p>
-        </w:tc>
-      </w:tr>
-      <w:tr>
-        <w:tc>
-          <w:tcPr>
-            <w:tcW w:w="5597" w:type="dxa"/>
+              <w:t>{{ MonthlyNICforDisplay }}</w:t>
+            </w:r>
+          </w:p>
+        </w:tc>
+      </w:tr>
+      <w:tr>
+        <w:tc>
+          <w:tcPr>
+            <w:tcW w:w="5418" w:type="dxa"/>
             <w:tcBorders>
               <w:top w:val="nil"/>
               <w:left w:val="nil"/>
@@ -3619,39 +2954,29 @@
         </w:tc>
         <w:tc>
           <w:tcPr>
-            <w:tcW w:w="1980" w:type="dxa"/>
-            <w:tcBorders>
-              <w:top w:val="nil"/>
-              <w:left w:val="nil"/>
-              <w:bottom w:val="nil"/>
-              <w:right w:val="nil"/>
-            </w:tcBorders>
-            <w:shd w:val="clear" w:color="auto" w:fill="auto"/>
-          </w:tcPr>
-          <w:p>
-            <w:pPr>
-              <w:spacing w:after="0" w:line="240" w:lineRule="auto"/>
-            </w:pPr>
-            <w:proofErr w:type="gramStart"/>
-            <w:r>
-              <w:t xml:space="preserve">{{ </w:t>
-            </w:r>
-            <w:proofErr w:type="spellStart"/>
-            <w:r>
-              <w:t>MaxTotMonthlyNICLable</w:t>
-            </w:r>
-            <w:proofErr w:type="spellEnd"/>
-            <w:proofErr w:type="gramEnd"/>
-            <w:r>
-              <w:t xml:space="preserve"> }}</w:t>
-            </w:r>
-          </w:p>
-        </w:tc>
-      </w:tr>
-      <w:tr>
-        <w:tc>
-          <w:tcPr>
-            <w:tcW w:w="5597" w:type="dxa"/>
+            <w:tcW w:w="3898" w:type="dxa"/>
+            <w:tcBorders>
+              <w:top w:val="nil"/>
+              <w:left w:val="nil"/>
+              <w:bottom w:val="nil"/>
+              <w:right w:val="nil"/>
+            </w:tcBorders>
+            <w:shd w:val="clear" w:color="auto" w:fill="auto"/>
+          </w:tcPr>
+          <w:p>
+            <w:pPr>
+              <w:spacing w:after="0" w:line="240" w:lineRule="auto"/>
+            </w:pPr>
+            <w:r>
+              <w:t>{{ MaxTotMonthlyNICLable }}</w:t>
+            </w:r>
+          </w:p>
+        </w:tc>
+      </w:tr>
+      <w:tr>
+        <w:tc>
+          <w:tcPr>
+            <w:tcW w:w="5418" w:type="dxa"/>
             <w:tcBorders>
               <w:top w:val="nil"/>
               <w:left w:val="nil"/>
@@ -3671,13 +2996,19 @@
               <w:rPr>
                 <w:b/>
               </w:rPr>
-              <w:t>3. NET INCOME TEST result:</w:t>
-            </w:r>
-          </w:p>
-        </w:tc>
-        <w:tc>
-          <w:tcPr>
-            <w:tcW w:w="1980" w:type="dxa"/>
+              <w:t xml:space="preserve">3. NET </w:t>
+            </w:r>
+            <w:r>
+              <w:rPr>
+                <w:b/>
+              </w:rPr>
+              <w:t>INCOME TEST result:</w:t>
+            </w:r>
+          </w:p>
+        </w:tc>
+        <w:tc>
+          <w:tcPr>
+            <w:tcW w:w="3898" w:type="dxa"/>
             <w:tcBorders>
               <w:top w:val="nil"/>
               <w:left w:val="nil"/>
@@ -3690,18 +3021,8 @@
             <w:pPr>
               <w:spacing w:after="0" w:line="240" w:lineRule="auto"/>
             </w:pPr>
-            <w:proofErr w:type="gramStart"/>
-            <w:r>
-              <w:t xml:space="preserve">{{ </w:t>
-            </w:r>
-            <w:proofErr w:type="spellStart"/>
-            <w:r>
-              <w:t>NICTestResult</w:t>
-            </w:r>
-            <w:proofErr w:type="spellEnd"/>
-            <w:proofErr w:type="gramEnd"/>
-            <w:r>
-              <w:t xml:space="preserve"> }}</w:t>
+            <w:r>
+              <w:t>{{ NICTestResult }}</w:t>
             </w:r>
           </w:p>
         </w:tc>
@@ -3718,23 +3039,24 @@
         <w:rPr>
           <w:color w:val="024442"/>
         </w:rPr>
+        <w:lastRenderedPageBreak/>
         <w:t>Step 4: Final Determination</w:t>
       </w:r>
     </w:p>
     <w:tbl>
       <w:tblPr>
         <w:tblStyle w:val="TableGrid"/>
-        <w:tblW w:w="7578" w:type="dxa"/>
+        <w:tblW w:w="9288" w:type="dxa"/>
         <w:tblLook w:val="04A0" w:firstRow="1" w:lastRow="0" w:firstColumn="1" w:lastColumn="0" w:noHBand="0" w:noVBand="1"/>
       </w:tblPr>
       <w:tblGrid>
-        <w:gridCol w:w="3709"/>
-        <w:gridCol w:w="3869"/>
+        <w:gridCol w:w="5417"/>
+        <w:gridCol w:w="3871"/>
       </w:tblGrid>
       <w:tr>
         <w:tc>
           <w:tcPr>
-            <w:tcW w:w="5419" w:type="dxa"/>
+            <w:tcW w:w="5417" w:type="dxa"/>
             <w:tcBorders>
               <w:top w:val="nil"/>
               <w:left w:val="nil"/>
@@ -3754,7 +3076,7 @@
         </w:tc>
         <w:tc>
           <w:tcPr>
-            <w:tcW w:w="2158" w:type="dxa"/>
+            <w:tcW w:w="3871" w:type="dxa"/>
             <w:tcBorders>
               <w:top w:val="nil"/>
               <w:left w:val="nil"/>
@@ -3771,43 +3093,15 @@
               <w:rPr>
                 <w:u w:val="single"/>
               </w:rPr>
-              <w:t>$</w:t>
-            </w:r>
-            <w:proofErr w:type="gramStart"/>
-            <w:r>
-              <w:rPr>
-                <w:u w:val="single"/>
-              </w:rPr>
-              <w:t>{{ ‘</w:t>
-            </w:r>
-            <w:proofErr w:type="gramEnd"/>
-            <w:r>
-              <w:rPr>
-                <w:u w:val="single"/>
-              </w:rPr>
-              <w:t>{:,.0f}’.format(</w:t>
-            </w:r>
-            <w:proofErr w:type="spellStart"/>
-            <w:r>
-              <w:rPr>
-                <w:u w:val="single"/>
-              </w:rPr>
-              <w:t>MaxSNAPAllotment</w:t>
-            </w:r>
-            <w:proofErr w:type="spellEnd"/>
-            <w:r>
-              <w:rPr>
-                <w:u w:val="single"/>
-              </w:rPr>
-              <w:t>) }}</w:t>
-            </w:r>
-          </w:p>
-        </w:tc>
-      </w:tr>
-      <w:tr>
-        <w:tc>
-          <w:tcPr>
-            <w:tcW w:w="5419" w:type="dxa"/>
+              <w:t>${{ ‘{:,.0f}’.format(MaxSNAPAllotment) }}</w:t>
+            </w:r>
+          </w:p>
+        </w:tc>
+      </w:tr>
+      <w:tr>
+        <w:tc>
+          <w:tcPr>
+            <w:tcW w:w="5417" w:type="dxa"/>
             <w:tcBorders>
               <w:top w:val="nil"/>
               <w:left w:val="nil"/>
@@ -3833,45 +3127,29 @@
         </w:tc>
         <w:tc>
           <w:tcPr>
-            <w:tcW w:w="2158" w:type="dxa"/>
-            <w:tcBorders>
-              <w:top w:val="nil"/>
-              <w:left w:val="nil"/>
-              <w:bottom w:val="nil"/>
-              <w:right w:val="nil"/>
-            </w:tcBorders>
-            <w:shd w:val="clear" w:color="auto" w:fill="auto"/>
-          </w:tcPr>
-          <w:p>
-            <w:pPr>
-              <w:spacing w:after="0" w:line="240" w:lineRule="auto"/>
-            </w:pPr>
-            <w:r>
-              <w:t>$</w:t>
-            </w:r>
-            <w:proofErr w:type="gramStart"/>
-            <w:r>
-              <w:t>{{ ‘</w:t>
-            </w:r>
-            <w:proofErr w:type="gramEnd"/>
-            <w:r>
-              <w:t>{:,.0f}’.format(</w:t>
-            </w:r>
-            <w:proofErr w:type="spellStart"/>
-            <w:r>
-              <w:t>ThirtyPctNIC</w:t>
-            </w:r>
-            <w:proofErr w:type="spellEnd"/>
-            <w:r>
-              <w:t>) }}</w:t>
-            </w:r>
-          </w:p>
-        </w:tc>
-      </w:tr>
-      <w:tr>
-        <w:tc>
-          <w:tcPr>
-            <w:tcW w:w="5419" w:type="dxa"/>
+            <w:tcW w:w="3871" w:type="dxa"/>
+            <w:tcBorders>
+              <w:top w:val="nil"/>
+              <w:left w:val="nil"/>
+              <w:bottom w:val="nil"/>
+              <w:right w:val="nil"/>
+            </w:tcBorders>
+            <w:shd w:val="clear" w:color="auto" w:fill="auto"/>
+          </w:tcPr>
+          <w:p>
+            <w:pPr>
+              <w:spacing w:after="0" w:line="240" w:lineRule="auto"/>
+            </w:pPr>
+            <w:r>
+              <w:t>${{ ‘{:,.0f}’.format(ThirtyPctNIC) }}</w:t>
+            </w:r>
+          </w:p>
+        </w:tc>
+      </w:tr>
+      <w:tr>
+        <w:tc>
+          <w:tcPr>
+            <w:tcW w:w="5417" w:type="dxa"/>
             <w:tcBorders>
               <w:top w:val="nil"/>
               <w:left w:val="nil"/>
@@ -3891,13 +3169,19 @@
               <w:rPr>
                 <w:b/>
               </w:rPr>
-              <w:t>4. FINAL RESULT (MONTHLY ALLOTMENT)</w:t>
-            </w:r>
-          </w:p>
-        </w:tc>
-        <w:tc>
-          <w:tcPr>
-            <w:tcW w:w="2158" w:type="dxa"/>
+              <w:t xml:space="preserve">4. </w:t>
+            </w:r>
+            <w:r>
+              <w:rPr>
+                <w:b/>
+              </w:rPr>
+              <w:t>FINAL RESULT (MONTHLY ALLOTMENT)</w:t>
+            </w:r>
+          </w:p>
+        </w:tc>
+        <w:tc>
+          <w:tcPr>
+            <w:tcW w:w="3871" w:type="dxa"/>
             <w:tcBorders>
               <w:top w:val="nil"/>
               <w:left w:val="nil"/>
@@ -3911,23 +3195,7 @@
               <w:spacing w:after="0" w:line="240" w:lineRule="auto"/>
             </w:pPr>
             <w:r>
-              <w:t>$</w:t>
-            </w:r>
-            <w:proofErr w:type="gramStart"/>
-            <w:r>
-              <w:t>{{ ‘</w:t>
-            </w:r>
-            <w:proofErr w:type="gramEnd"/>
-            <w:r>
-              <w:t>{:,.0f}’.format(</w:t>
-            </w:r>
-            <w:proofErr w:type="spellStart"/>
-            <w:r>
-              <w:t>FinalResult</w:t>
-            </w:r>
-            <w:proofErr w:type="spellEnd"/>
-            <w:r>
-              <w:t>) }}</w:t>
+              <w:t>${{ ‘{:,.0f}’.format(FinalResult) }}</w:t>
             </w:r>
           </w:p>
         </w:tc>
@@ -3948,7 +3216,7 @@
 </file>
 
 <file path=word/endnotes.xml><?xml version="1.0" encoding="utf-8"?>
-<w:endnotes xmlns:wpc="http://schemas.microsoft.com/office/word/2010/wordprocessingCanvas" xmlns:cx="http://schemas.microsoft.com/office/drawing/2014/chartex" xmlns:cx1="http://schemas.microsoft.com/office/drawing/2015/9/8/chartex" xmlns:cx2="http://schemas.microsoft.com/office/drawing/2015/10/21/chartex" xmlns:cx3="http://schemas.microsoft.com/office/drawing/2016/5/9/chartex" xmlns:cx4="http://schemas.microsoft.com/office/drawing/2016/5/10/chartex" xmlns:cx5="http://schemas.microsoft.com/office/drawing/2016/5/11/chartex" xmlns:cx6="http://schemas.microsoft.com/office/drawing/2016/5/12/chartex" xmlns:cx7="http://schemas.microsoft.com/office/drawing/2016/5/13/chartex" xmlns:cx8="http://schemas.microsoft.com/office/drawing/2016/5/14/chartex" xmlns:mc="http://schemas.openxmlformats.org/markup-compatibility/2006" xmlns:aink="http://schemas.microsoft.com/office/drawing/2016/ink" xmlns:am3d="http://schemas.microsoft.com/office/drawing/2017/model3d" xmlns:o="urn:schemas-microsoft-com:office:office" xmlns:oel="http://schemas.microsoft.com/office/2019/extlst" xmlns:r="http://schemas.openxmlformats.org/officeDocument/2006/relationships" xmlns:m="http://schemas.openxmlformats.org/officeDocument/2006/math" xmlns:v="urn:schemas-microsoft-com:vml" xmlns:wp14="http://schemas.microsoft.com/office/word/2010/wordprocessingDrawing" xmlns:wp="http://schemas.openxmlformats.org/drawingml/2006/wordprocessingDrawing" xmlns:w10="urn:schemas-microsoft-com:office:word" xmlns:w="http://schemas.openxmlformats.org/wordprocessingml/2006/main" xmlns:w14="http://schemas.microsoft.com/office/word/2010/wordml" xmlns:w15="http://schemas.microsoft.com/office/word/2012/wordml" xmlns:w16cex="http://schemas.microsoft.com/office/word/2018/wordml/cex" xmlns:w16cid="http://schemas.microsoft.com/office/word/2016/wordml/cid" xmlns:w16="http://schemas.microsoft.com/office/word/2018/wordml" xmlns:w16du="http://schemas.microsoft.com/office/word/2023/wordml/word16du" xmlns:w16sdtdh="http://schemas.microsoft.com/office/word/2020/wordml/sdtdatahash" xmlns:w16se="http://schemas.microsoft.com/office/word/2015/wordml/symex" xmlns:wpg="http://schemas.microsoft.com/office/word/2010/wordprocessingGroup" xmlns:wpi="http://schemas.microsoft.com/office/word/2010/wordprocessingInk" xmlns:wne="http://schemas.microsoft.com/office/word/2006/wordml" xmlns:wps="http://schemas.microsoft.com/office/word/2010/wordprocessingShape" mc:Ignorable="w14 w15 w16se w16cid w16 w16cex w16sdtdh w16du wp14">
+<w:endnotes xmlns:wpc="http://schemas.microsoft.com/office/word/2010/wordprocessingCanvas" xmlns:cx="http://schemas.microsoft.com/office/drawing/2014/chartex" xmlns:mc="http://schemas.openxmlformats.org/markup-compatibility/2006" xmlns:o="urn:schemas-microsoft-com:office:office" xmlns:r="http://schemas.openxmlformats.org/officeDocument/2006/relationships" xmlns:m="http://schemas.openxmlformats.org/officeDocument/2006/math" xmlns:v="urn:schemas-microsoft-com:vml" xmlns:wp14="http://schemas.microsoft.com/office/word/2010/wordprocessingDrawing" xmlns:wp="http://schemas.openxmlformats.org/drawingml/2006/wordprocessingDrawing" xmlns:w10="urn:schemas-microsoft-com:office:word" xmlns:w="http://schemas.openxmlformats.org/wordprocessingml/2006/main" xmlns:w14="http://schemas.microsoft.com/office/word/2010/wordml" xmlns:w15="http://schemas.microsoft.com/office/word/2012/wordml" xmlns:w16se="http://schemas.microsoft.com/office/word/2015/wordml/symex" xmlns:wpg="http://schemas.microsoft.com/office/word/2010/wordprocessingGroup" xmlns:wpi="http://schemas.microsoft.com/office/word/2010/wordprocessingInk" xmlns:wne="http://schemas.microsoft.com/office/word/2006/wordml" xmlns:wps="http://schemas.microsoft.com/office/word/2010/wordprocessingShape" mc:Ignorable="w14 w15 w16se wp14">
   <w:endnote w:type="separator" w:id="-1">
     <w:p>
       <w:pPr>
@@ -3973,7 +3241,7 @@
 </file>
 
 <file path=word/footer1.xml><?xml version="1.0" encoding="utf-8"?>
-<w:ftr xmlns:wpc="http://schemas.microsoft.com/office/word/2010/wordprocessingCanvas" xmlns:cx="http://schemas.microsoft.com/office/drawing/2014/chartex" xmlns:cx1="http://schemas.microsoft.com/office/drawing/2015/9/8/chartex" xmlns:cx2="http://schemas.microsoft.com/office/drawing/2015/10/21/chartex" xmlns:cx3="http://schemas.microsoft.com/office/drawing/2016/5/9/chartex" xmlns:cx4="http://schemas.microsoft.com/office/drawing/2016/5/10/chartex" xmlns:cx5="http://schemas.microsoft.com/office/drawing/2016/5/11/chartex" xmlns:cx6="http://schemas.microsoft.com/office/drawing/2016/5/12/chartex" xmlns:cx7="http://schemas.microsoft.com/office/drawing/2016/5/13/chartex" xmlns:cx8="http://schemas.microsoft.com/office/drawing/2016/5/14/chartex" xmlns:mc="http://schemas.openxmlformats.org/markup-compatibility/2006" xmlns:aink="http://schemas.microsoft.com/office/drawing/2016/ink" xmlns:am3d="http://schemas.microsoft.com/office/drawing/2017/model3d" xmlns:o="urn:schemas-microsoft-com:office:office" xmlns:oel="http://schemas.microsoft.com/office/2019/extlst" xmlns:r="http://schemas.openxmlformats.org/officeDocument/2006/relationships" xmlns:m="http://schemas.openxmlformats.org/officeDocument/2006/math" xmlns:v="urn:schemas-microsoft-com:vml" xmlns:wp14="http://schemas.microsoft.com/office/word/2010/wordprocessingDrawing" xmlns:wp="http://schemas.openxmlformats.org/drawingml/2006/wordprocessingDrawing" xmlns:w10="urn:schemas-microsoft-com:office:word" xmlns:w="http://schemas.openxmlformats.org/wordprocessingml/2006/main" xmlns:w14="http://schemas.microsoft.com/office/word/2010/wordml" xmlns:w15="http://schemas.microsoft.com/office/word/2012/wordml" xmlns:w16cex="http://schemas.microsoft.com/office/word/2018/wordml/cex" xmlns:w16cid="http://schemas.microsoft.com/office/word/2016/wordml/cid" xmlns:w16="http://schemas.microsoft.com/office/word/2018/wordml" xmlns:w16du="http://schemas.microsoft.com/office/word/2023/wordml/word16du" xmlns:w16sdtdh="http://schemas.microsoft.com/office/word/2020/wordml/sdtdatahash" xmlns:w16se="http://schemas.microsoft.com/office/word/2015/wordml/symex" xmlns:wpg="http://schemas.microsoft.com/office/word/2010/wordprocessingGroup" xmlns:wpi="http://schemas.microsoft.com/office/word/2010/wordprocessingInk" xmlns:wne="http://schemas.microsoft.com/office/word/2006/wordml" xmlns:wps="http://schemas.microsoft.com/office/word/2010/wordprocessingShape" mc:Ignorable="w14 w15 w16se w16cid w16 w16cex w16sdtdh w16du wp14">
+<w:ftr xmlns:wpc="http://schemas.microsoft.com/office/word/2010/wordprocessingCanvas" xmlns:cx="http://schemas.microsoft.com/office/drawing/2014/chartex" xmlns:mc="http://schemas.openxmlformats.org/markup-compatibility/2006" xmlns:o="urn:schemas-microsoft-com:office:office" xmlns:r="http://schemas.openxmlformats.org/officeDocument/2006/relationships" xmlns:m="http://schemas.openxmlformats.org/officeDocument/2006/math" xmlns:v="urn:schemas-microsoft-com:vml" xmlns:wp14="http://schemas.microsoft.com/office/word/2010/wordprocessingDrawing" xmlns:wp="http://schemas.openxmlformats.org/drawingml/2006/wordprocessingDrawing" xmlns:w10="urn:schemas-microsoft-com:office:word" xmlns:w="http://schemas.openxmlformats.org/wordprocessingml/2006/main" xmlns:w14="http://schemas.microsoft.com/office/word/2010/wordml" xmlns:w15="http://schemas.microsoft.com/office/word/2012/wordml" xmlns:w16se="http://schemas.microsoft.com/office/word/2015/wordml/symex" xmlns:wpg="http://schemas.microsoft.com/office/word/2010/wordprocessingGroup" xmlns:wpi="http://schemas.microsoft.com/office/word/2010/wordprocessingInk" xmlns:wne="http://schemas.microsoft.com/office/word/2006/wordml" xmlns:wps="http://schemas.microsoft.com/office/word/2010/wordprocessingShape" mc:Ignorable="w14 w15 w16se wp14">
   <w:p>
     <w:pPr>
       <w:pStyle w:val="Footer"/>
@@ -3981,6 +3249,7 @@
     <w:r>
       <w:rPr>
         <w:noProof/>
+        <w:lang w:eastAsia="en-US"/>
       </w:rPr>
       <mc:AlternateContent>
         <mc:Choice Requires="wps">
@@ -4038,7 +3307,7 @@
         </mc:Choice>
         <mc:Fallback>
           <w:pict>
-            <v:line w14:anchorId="3C0A80DA" id="Straight Connector 1" o:spid="_x0000_s1026" style="position:absolute;z-index:-503316475;visibility:visible;mso-wrap-style:square;mso-wrap-distance-left:0;mso-wrap-distance-top:0;mso-wrap-distance-right:0;mso-wrap-distance-bottom:0;mso-position-horizontal:absolute;mso-position-horizontal-relative:text;mso-position-vertical:absolute;mso-position-vertical-relative:text" from="-1.05pt,-7.65pt" to="521.4pt,-7.55pt" o:gfxdata="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" strokecolor="#4a7ebb"/>
+            <v:line w14:anchorId="2CD45A5B" id="Straight Connector 1" o:spid="_x0000_s1026" style="position:absolute;z-index:-503316475;visibility:visible;mso-wrap-style:square;mso-wrap-distance-left:0;mso-wrap-distance-top:0;mso-wrap-distance-right:0;mso-wrap-distance-bottom:0;mso-position-horizontal:absolute;mso-position-horizontal-relative:text;mso-position-vertical:absolute;mso-position-vertical-relative:text" from="-1.05pt,-7.65pt" to="521.4pt,-7.55pt" o:gfxdata="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" strokecolor="#4a7ebb"/>
           </w:pict>
         </mc:Fallback>
       </mc:AlternateContent>
@@ -4047,21 +3316,7 @@
       <w:rPr>
         <w:rFonts w:asciiTheme="majorHAnsi" w:eastAsiaTheme="majorEastAsia" w:hAnsiTheme="majorHAnsi" w:cstheme="majorBidi"/>
       </w:rPr>
-      <w:t>{{</w:t>
-    </w:r>
-    <w:proofErr w:type="spellStart"/>
-    <w:r>
-      <w:rPr>
-        <w:rFonts w:asciiTheme="majorHAnsi" w:eastAsiaTheme="majorEastAsia" w:hAnsiTheme="majorHAnsi" w:cstheme="majorBidi"/>
-      </w:rPr>
-      <w:t>calcDate</w:t>
-    </w:r>
-    <w:proofErr w:type="spellEnd"/>
-    <w:r>
-      <w:rPr>
-        <w:rFonts w:asciiTheme="majorHAnsi" w:eastAsiaTheme="majorEastAsia" w:hAnsiTheme="majorHAnsi" w:cstheme="majorBidi"/>
-      </w:rPr>
-      <w:t>}}</w:t>
+      <w:t>{{calcDate}}</w:t>
     </w:r>
     <w:r>
       <w:rPr>
@@ -4097,8 +3352,9 @@
     <w:r>
       <w:rPr>
         <w:rFonts w:ascii="Cambria" w:eastAsia="PMingLiU" w:hAnsi="Cambria"/>
+        <w:noProof/>
       </w:rPr>
-      <w:t>1</w:t>
+      <w:t>2</w:t>
     </w:r>
     <w:r>
       <w:rPr>
@@ -4111,7 +3367,7 @@
 </file>
 
 <file path=word/footnotes.xml><?xml version="1.0" encoding="utf-8"?>
-<w:footnotes xmlns:wpc="http://schemas.microsoft.com/office/word/2010/wordprocessingCanvas" xmlns:cx="http://schemas.microsoft.com/office/drawing/2014/chartex" xmlns:cx1="http://schemas.microsoft.com/office/drawing/2015/9/8/chartex" xmlns:cx2="http://schemas.microsoft.com/office/drawing/2015/10/21/chartex" xmlns:cx3="http://schemas.microsoft.com/office/drawing/2016/5/9/chartex" xmlns:cx4="http://schemas.microsoft.com/office/drawing/2016/5/10/chartex" xmlns:cx5="http://schemas.microsoft.com/office/drawing/2016/5/11/chartex" xmlns:cx6="http://schemas.microsoft.com/office/drawing/2016/5/12/chartex" xmlns:cx7="http://schemas.microsoft.com/office/drawing/2016/5/13/chartex" xmlns:cx8="http://schemas.microsoft.com/office/drawing/2016/5/14/chartex" xmlns:mc="http://schemas.openxmlformats.org/markup-compatibility/2006" xmlns:aink="http://schemas.microsoft.com/office/drawing/2016/ink" xmlns:am3d="http://schemas.microsoft.com/office/drawing/2017/model3d" xmlns:o="urn:schemas-microsoft-com:office:office" xmlns:oel="http://schemas.microsoft.com/office/2019/extlst" xmlns:r="http://schemas.openxmlformats.org/officeDocument/2006/relationships" xmlns:m="http://schemas.openxmlformats.org/officeDocument/2006/math" xmlns:v="urn:schemas-microsoft-com:vml" xmlns:wp14="http://schemas.microsoft.com/office/word/2010/wordprocessingDrawing" xmlns:wp="http://schemas.openxmlformats.org/drawingml/2006/wordprocessingDrawing" xmlns:w10="urn:schemas-microsoft-com:office:word" xmlns:w="http://schemas.openxmlformats.org/wordprocessingml/2006/main" xmlns:w14="http://schemas.microsoft.com/office/word/2010/wordml" xmlns:w15="http://schemas.microsoft.com/office/word/2012/wordml" xmlns:w16cex="http://schemas.microsoft.com/office/word/2018/wordml/cex" xmlns:w16cid="http://schemas.microsoft.com/office/word/2016/wordml/cid" xmlns:w16="http://schemas.microsoft.com/office/word/2018/wordml" xmlns:w16du="http://schemas.microsoft.com/office/word/2023/wordml/word16du" xmlns:w16sdtdh="http://schemas.microsoft.com/office/word/2020/wordml/sdtdatahash" xmlns:w16se="http://schemas.microsoft.com/office/word/2015/wordml/symex" xmlns:wpg="http://schemas.microsoft.com/office/word/2010/wordprocessingGroup" xmlns:wpi="http://schemas.microsoft.com/office/word/2010/wordprocessingInk" xmlns:wne="http://schemas.microsoft.com/office/word/2006/wordml" xmlns:wps="http://schemas.microsoft.com/office/word/2010/wordprocessingShape" mc:Ignorable="w14 w15 w16se w16cid w16 w16cex w16sdtdh w16du wp14">
+<w:footnotes xmlns:wpc="http://schemas.microsoft.com/office/word/2010/wordprocessingCanvas" xmlns:cx="http://schemas.microsoft.com/office/drawing/2014/chartex" xmlns:mc="http://schemas.openxmlformats.org/markup-compatibility/2006" xmlns:o="urn:schemas-microsoft-com:office:office" xmlns:r="http://schemas.openxmlformats.org/officeDocument/2006/relationships" xmlns:m="http://schemas.openxmlformats.org/officeDocument/2006/math" xmlns:v="urn:schemas-microsoft-com:vml" xmlns:wp14="http://schemas.microsoft.com/office/word/2010/wordprocessingDrawing" xmlns:wp="http://schemas.openxmlformats.org/drawingml/2006/wordprocessingDrawing" xmlns:w10="urn:schemas-microsoft-com:office:word" xmlns:w="http://schemas.openxmlformats.org/wordprocessingml/2006/main" xmlns:w14="http://schemas.microsoft.com/office/word/2010/wordml" xmlns:w15="http://schemas.microsoft.com/office/word/2012/wordml" xmlns:w16se="http://schemas.microsoft.com/office/word/2015/wordml/symex" xmlns:wpg="http://schemas.microsoft.com/office/word/2010/wordprocessingGroup" xmlns:wpi="http://schemas.microsoft.com/office/word/2010/wordprocessingInk" xmlns:wne="http://schemas.microsoft.com/office/word/2006/wordml" xmlns:wps="http://schemas.microsoft.com/office/word/2010/wordprocessingShape" mc:Ignorable="w14 w15 w16se wp14">
   <w:footnote w:type="separator" w:id="-1">
     <w:p>
       <w:pPr>
@@ -4136,7 +3392,7 @@
 </file>
 
 <file path=word/header1.xml><?xml version="1.0" encoding="utf-8"?>
-<w:hdr xmlns:wpc="http://schemas.microsoft.com/office/word/2010/wordprocessingCanvas" xmlns:cx="http://schemas.microsoft.com/office/drawing/2014/chartex" xmlns:cx1="http://schemas.microsoft.com/office/drawing/2015/9/8/chartex" xmlns:cx2="http://schemas.microsoft.com/office/drawing/2015/10/21/chartex" xmlns:cx3="http://schemas.microsoft.com/office/drawing/2016/5/9/chartex" xmlns:cx4="http://schemas.microsoft.com/office/drawing/2016/5/10/chartex" xmlns:cx5="http://schemas.microsoft.com/office/drawing/2016/5/11/chartex" xmlns:cx6="http://schemas.microsoft.com/office/drawing/2016/5/12/chartex" xmlns:cx7="http://schemas.microsoft.com/office/drawing/2016/5/13/chartex" xmlns:cx8="http://schemas.microsoft.com/office/drawing/2016/5/14/chartex" xmlns:mc="http://schemas.openxmlformats.org/markup-compatibility/2006" xmlns:aink="http://schemas.microsoft.com/office/drawing/2016/ink" xmlns:am3d="http://schemas.microsoft.com/office/drawing/2017/model3d" xmlns:o="urn:schemas-microsoft-com:office:office" xmlns:oel="http://schemas.microsoft.com/office/2019/extlst" xmlns:r="http://schemas.openxmlformats.org/officeDocument/2006/relationships" xmlns:m="http://schemas.openxmlformats.org/officeDocument/2006/math" xmlns:v="urn:schemas-microsoft-com:vml" xmlns:wp14="http://schemas.microsoft.com/office/word/2010/wordprocessingDrawing" xmlns:wp="http://schemas.openxmlformats.org/drawingml/2006/wordprocessingDrawing" xmlns:w10="urn:schemas-microsoft-com:office:word" xmlns:w="http://schemas.openxmlformats.org/wordprocessingml/2006/main" xmlns:w14="http://schemas.microsoft.com/office/word/2010/wordml" xmlns:w15="http://schemas.microsoft.com/office/word/2012/wordml" xmlns:w16cex="http://schemas.microsoft.com/office/word/2018/wordml/cex" xmlns:w16cid="http://schemas.microsoft.com/office/word/2016/wordml/cid" xmlns:w16="http://schemas.microsoft.com/office/word/2018/wordml" xmlns:w16du="http://schemas.microsoft.com/office/word/2023/wordml/word16du" xmlns:w16sdtdh="http://schemas.microsoft.com/office/word/2020/wordml/sdtdatahash" xmlns:w16se="http://schemas.microsoft.com/office/word/2015/wordml/symex" xmlns:wpg="http://schemas.microsoft.com/office/word/2010/wordprocessingGroup" xmlns:wpi="http://schemas.microsoft.com/office/word/2010/wordprocessingInk" xmlns:wne="http://schemas.microsoft.com/office/word/2006/wordml" xmlns:wps="http://schemas.microsoft.com/office/word/2010/wordprocessingShape" mc:Ignorable="w14 w15 w16se w16cid w16 w16cex w16sdtdh w16du wp14">
+<w:hdr xmlns:wpc="http://schemas.microsoft.com/office/word/2010/wordprocessingCanvas" xmlns:cx="http://schemas.microsoft.com/office/drawing/2014/chartex" xmlns:mc="http://schemas.openxmlformats.org/markup-compatibility/2006" xmlns:o="urn:schemas-microsoft-com:office:office" xmlns:r="http://schemas.openxmlformats.org/officeDocument/2006/relationships" xmlns:m="http://schemas.openxmlformats.org/officeDocument/2006/math" xmlns:v="urn:schemas-microsoft-com:vml" xmlns:wp14="http://schemas.microsoft.com/office/word/2010/wordprocessingDrawing" xmlns:wp="http://schemas.openxmlformats.org/drawingml/2006/wordprocessingDrawing" xmlns:w10="urn:schemas-microsoft-com:office:word" xmlns:w="http://schemas.openxmlformats.org/wordprocessingml/2006/main" xmlns:w14="http://schemas.microsoft.com/office/word/2010/wordml" xmlns:w15="http://schemas.microsoft.com/office/word/2012/wordml" xmlns:w16se="http://schemas.microsoft.com/office/word/2015/wordml/symex" xmlns:wpg="http://schemas.microsoft.com/office/word/2010/wordprocessingGroup" xmlns:wpi="http://schemas.microsoft.com/office/word/2010/wordprocessingInk" xmlns:wne="http://schemas.microsoft.com/office/word/2006/wordml" xmlns:wps="http://schemas.microsoft.com/office/word/2010/wordprocessingShape" mc:Ignorable="w14 w15 w16se wp14">
   <w:p>
     <w:pPr>
       <w:pStyle w:val="Header"/>
@@ -4161,6 +3417,7 @@
         <w:dataBinding w:prefixMappings="xmlns:ns0='http://schemas.openxmlformats.org/package/2006/metadata/core-properties' xmlns:ns1='http://purl.org/dc/elements/1.1/'" w:xpath="/ns0:coreProperties[1]/ns1:title[1]" w:storeItemID="{6C3C8BC8-F283-45AE-878A-BAB7291924A1}"/>
         <w:text/>
       </w:sdtPr>
+      <w:sdtEndPr/>
       <w:sdtContent>
         <w:r>
           <w:rPr>
@@ -4234,17 +3491,7 @@
         <w:sz w:val="32"/>
         <w:szCs w:val="32"/>
       </w:rPr>
-      <w:t xml:space="preserve">                      </w:t>
-    </w:r>
-    <w:proofErr w:type="gramStart"/>
-    <w:r>
-      <w:rPr>
-        <w:rFonts w:asciiTheme="majorHAnsi" w:eastAsiaTheme="majorEastAsia" w:hAnsiTheme="majorHAnsi" w:cstheme="majorBidi"/>
-        <w:color w:val="024442"/>
-        <w:sz w:val="32"/>
-        <w:szCs w:val="32"/>
-      </w:rPr>
-      <w:t xml:space="preserve">   </w:t>
+      <w:t xml:space="preserve">                         </w:t>
     </w:r>
     <w:r>
       <w:rPr>
@@ -4252,34 +3499,7 @@
         <w:color w:val="024442"/>
         <w:szCs w:val="32"/>
       </w:rPr>
-      <w:t>[</w:t>
-    </w:r>
-    <w:proofErr w:type="gramEnd"/>
-    <w:r>
-      <w:rPr>
-        <w:rFonts w:asciiTheme="majorHAnsi" w:eastAsiaTheme="majorEastAsia" w:hAnsiTheme="majorHAnsi" w:cstheme="majorBidi"/>
-        <w:color w:val="024442"/>
-        <w:szCs w:val="32"/>
-      </w:rPr>
-      <w:t>{{</w:t>
-    </w:r>
-    <w:proofErr w:type="spellStart"/>
-    <w:r>
-      <w:rPr>
-        <w:rFonts w:asciiTheme="majorHAnsi" w:eastAsiaTheme="majorEastAsia" w:hAnsiTheme="majorHAnsi" w:cstheme="majorBidi"/>
-        <w:color w:val="024442"/>
-        <w:szCs w:val="32"/>
-      </w:rPr>
-      <w:t>as_of_date</w:t>
-    </w:r>
-    <w:proofErr w:type="spellEnd"/>
-    <w:r>
-      <w:rPr>
-        <w:rFonts w:asciiTheme="majorHAnsi" w:eastAsiaTheme="majorEastAsia" w:hAnsiTheme="majorHAnsi" w:cstheme="majorBidi"/>
-        <w:color w:val="024442"/>
-        <w:szCs w:val="32"/>
-      </w:rPr>
-      <w:t>}}]</w:t>
+      <w:t>[{{as_of_date}}]</w:t>
     </w:r>
   </w:p>
   <w:p>
@@ -4291,7 +3511,7 @@
 </file>
 
 <file path=word/styles.xml><?xml version="1.0" encoding="utf-8"?>
-<w:styles xmlns:mc="http://schemas.openxmlformats.org/markup-compatibility/2006" xmlns:r="http://schemas.openxmlformats.org/officeDocument/2006/relationships" xmlns:w="http://schemas.openxmlformats.org/wordprocessingml/2006/main" xmlns:w14="http://schemas.microsoft.com/office/word/2010/wordml" xmlns:w15="http://schemas.microsoft.com/office/word/2012/wordml" xmlns:w16cex="http://schemas.microsoft.com/office/word/2018/wordml/cex" xmlns:w16cid="http://schemas.microsoft.com/office/word/2016/wordml/cid" xmlns:w16="http://schemas.microsoft.com/office/word/2018/wordml" xmlns:w16du="http://schemas.microsoft.com/office/word/2023/wordml/word16du" xmlns:w16sdtdh="http://schemas.microsoft.com/office/word/2020/wordml/sdtdatahash" xmlns:w16se="http://schemas.microsoft.com/office/word/2015/wordml/symex" mc:Ignorable="w14 w15 w16se w16cid w16 w16cex w16sdtdh w16du">
+<w:styles xmlns:mc="http://schemas.openxmlformats.org/markup-compatibility/2006" xmlns:r="http://schemas.openxmlformats.org/officeDocument/2006/relationships" xmlns:w="http://schemas.openxmlformats.org/wordprocessingml/2006/main" xmlns:w14="http://schemas.microsoft.com/office/word/2010/wordml" xmlns:w15="http://schemas.microsoft.com/office/word/2012/wordml" xmlns:w16se="http://schemas.microsoft.com/office/word/2015/wordml/symex" mc:Ignorable="w14 w15 w16se">
   <w:docDefaults>
     <w:rPrDefault>
       <w:rPr>
@@ -4302,7 +3522,7 @@
     </w:rPrDefault>
     <w:pPrDefault/>
   </w:docDefaults>
-  <w:latentStyles w:defLockedState="0" w:defUIPriority="99" w:defSemiHidden="0" w:defUnhideWhenUsed="0" w:defQFormat="0" w:count="376">
+  <w:latentStyles w:defLockedState="0" w:defUIPriority="99" w:defSemiHidden="0" w:defUnhideWhenUsed="0" w:defQFormat="0" w:count="371">
     <w:lsdException w:name="Normal" w:uiPriority="0" w:qFormat="1"/>
     <w:lsdException w:name="heading 1" w:uiPriority="9" w:qFormat="1"/>
     <w:lsdException w:name="heading 2" w:semiHidden="1" w:uiPriority="9" w:unhideWhenUsed="1" w:qFormat="1"/>
@@ -4674,11 +3894,6 @@
     <w:lsdException w:name="List Table 5 Dark Accent 6" w:uiPriority="50"/>
     <w:lsdException w:name="List Table 6 Colorful Accent 6" w:uiPriority="51"/>
     <w:lsdException w:name="List Table 7 Colorful Accent 6" w:uiPriority="52"/>
-    <w:lsdException w:name="Mention" w:semiHidden="1" w:unhideWhenUsed="1"/>
-    <w:lsdException w:name="Smart Hyperlink" w:semiHidden="1" w:unhideWhenUsed="1"/>
-    <w:lsdException w:name="Hashtag" w:semiHidden="1" w:unhideWhenUsed="1"/>
-    <w:lsdException w:name="Unresolved Mention" w:semiHidden="1" w:unhideWhenUsed="1"/>
-    <w:lsdException w:name="Smart Link" w:semiHidden="1" w:unhideWhenUsed="1"/>
   </w:latentStyles>
   <w:style w:type="paragraph" w:default="1" w:styleId="Normal">
     <w:name w:val="Normal"/>
@@ -5384,7 +4599,7 @@
 </file>
 
 <file path=customXml/itemProps1.xml><?xml version="1.0" encoding="utf-8"?>
-<ds:datastoreItem xmlns:ds="http://schemas.openxmlformats.org/officeDocument/2006/customXml" ds:itemID="{DE0949E5-61D0-45D5-8C7E-7C44D7C71AA0}">
+<ds:datastoreItem xmlns:ds="http://schemas.openxmlformats.org/officeDocument/2006/customXml" ds:itemID="{8F38E14D-8B94-499F-A33D-F931BAAFA852}">
   <ds:schemaRefs>
     <ds:schemaRef ds:uri="http://schemas.openxmlformats.org/officeDocument/2006/bibliography"/>
   </ds:schemaRefs>

</xml_diff>